<commit_message>
add foreign language pdf doc
</commit_message>
<xml_diff>
--- a/templates/Анкета_ru.docx
+++ b/templates/Анкета_ru.docx
@@ -1155,7 +1155,7 @@
                 <w:rFonts w:ascii="Arial" w:eastAsia="Times New Roman" w:hAnsi="Arial" w:cs="Arial"/>
                 <w:sz w:val="18"/>
                 <w:szCs w:val="18"/>
-                <w:lang w:eastAsia="ru-RU"/>
+                <w:lang w:val="en-US" w:eastAsia="ru-RU"/>
               </w:rPr>
             </w:pPr>
             <w:r>
@@ -1177,6 +1177,15 @@
               </w:rPr>
               <w:t>candidate.birth_date</w:t>
             </w:r>
+            <w:r>
+              <w:rPr>
+                <w:rFonts w:ascii="Arial" w:eastAsia="Times New Roman" w:hAnsi="Arial" w:cs="Arial"/>
+                <w:sz w:val="18"/>
+                <w:szCs w:val="18"/>
+                <w:lang w:val="en-US" w:eastAsia="ru-RU"/>
+              </w:rPr>
+              <w:t>.strftime</w:t>
+            </w:r>
             <w:proofErr w:type="spellEnd"/>
             <w:r>
               <w:rPr>
@@ -1185,6 +1194,35 @@
                 <w:szCs w:val="18"/>
                 <w:lang w:val="en-US" w:eastAsia="ru-RU"/>
               </w:rPr>
+              <w:t>('%</w:t>
+            </w:r>
+            <w:proofErr w:type="spellStart"/>
+            <w:r>
+              <w:rPr>
+                <w:rFonts w:ascii="Arial" w:eastAsia="Times New Roman" w:hAnsi="Arial" w:cs="Arial"/>
+                <w:sz w:val="18"/>
+                <w:szCs w:val="18"/>
+                <w:lang w:val="en-US" w:eastAsia="ru-RU"/>
+              </w:rPr>
+              <w:t>d.%m.%Y</w:t>
+            </w:r>
+            <w:proofErr w:type="spellEnd"/>
+            <w:r>
+              <w:rPr>
+                <w:rFonts w:ascii="Arial" w:eastAsia="Times New Roman" w:hAnsi="Arial" w:cs="Arial"/>
+                <w:sz w:val="18"/>
+                <w:szCs w:val="18"/>
+                <w:lang w:val="en-US" w:eastAsia="ru-RU"/>
+              </w:rPr>
+              <w:t>')</w:t>
+            </w:r>
+            <w:r>
+              <w:rPr>
+                <w:rFonts w:ascii="Arial" w:eastAsia="Times New Roman" w:hAnsi="Arial" w:cs="Arial"/>
+                <w:sz w:val="18"/>
+                <w:szCs w:val="18"/>
+                <w:lang w:val="en-US" w:eastAsia="ru-RU"/>
+              </w:rPr>
               <w:t>}}</w:t>
             </w:r>
             <w:r>
@@ -1192,7 +1230,7 @@
                 <w:rFonts w:ascii="Arial" w:eastAsia="Times New Roman" w:hAnsi="Arial" w:cs="Arial"/>
                 <w:sz w:val="18"/>
                 <w:szCs w:val="18"/>
-                <w:lang w:eastAsia="ru-RU"/>
+                <w:lang w:val="en-US" w:eastAsia="ru-RU"/>
               </w:rPr>
               <w:t>  </w:t>
             </w:r>
@@ -1216,7 +1254,7 @@
                 <w:rFonts w:ascii="Arial" w:eastAsia="Times New Roman" w:hAnsi="Arial" w:cs="Arial"/>
                 <w:sz w:val="18"/>
                 <w:szCs w:val="18"/>
-                <w:lang w:eastAsia="ru-RU"/>
+                <w:lang w:val="en-US" w:eastAsia="ru-RU"/>
               </w:rPr>
             </w:pPr>
           </w:p>
@@ -1242,7 +1280,7 @@
                 <w:rFonts w:ascii="Arial" w:eastAsia="Times New Roman" w:hAnsi="Arial" w:cs="Arial"/>
                 <w:sz w:val="18"/>
                 <w:szCs w:val="18"/>
-                <w:lang w:eastAsia="ru-RU"/>
+                <w:lang w:val="en-US" w:eastAsia="ru-RU"/>
               </w:rPr>
             </w:pPr>
           </w:p>
@@ -1647,9 +1685,67 @@
                 <w:szCs w:val="18"/>
                 <w:lang w:val="en-US" w:eastAsia="ru-RU"/>
               </w:rPr>
-              <w:t>candidate.passport_issued_at</w:t>
+              <w:t>candidate.passport_issued_</w:t>
+            </w:r>
+            <w:proofErr w:type="gramStart"/>
+            <w:r>
+              <w:rPr>
+                <w:rFonts w:ascii="Arial" w:eastAsia="Times New Roman" w:hAnsi="Arial" w:cs="Arial"/>
+                <w:sz w:val="18"/>
+                <w:szCs w:val="18"/>
+                <w:lang w:val="en-US" w:eastAsia="ru-RU"/>
+              </w:rPr>
+              <w:t>at</w:t>
+            </w:r>
+            <w:r>
+              <w:rPr>
+                <w:rFonts w:ascii="Arial" w:eastAsia="Times New Roman" w:hAnsi="Arial" w:cs="Arial"/>
+                <w:sz w:val="18"/>
+                <w:szCs w:val="18"/>
+                <w:lang w:val="en-US" w:eastAsia="ru-RU"/>
+              </w:rPr>
+              <w:t>.strftime</w:t>
             </w:r>
             <w:proofErr w:type="spellEnd"/>
+            <w:r>
+              <w:rPr>
+                <w:rFonts w:ascii="Arial" w:eastAsia="Times New Roman" w:hAnsi="Arial" w:cs="Arial"/>
+                <w:sz w:val="18"/>
+                <w:szCs w:val="18"/>
+                <w:lang w:val="en-US" w:eastAsia="ru-RU"/>
+              </w:rPr>
+              <w:t>(</w:t>
+            </w:r>
+            <w:proofErr w:type="gramEnd"/>
+            <w:r>
+              <w:rPr>
+                <w:rFonts w:ascii="Arial" w:eastAsia="Times New Roman" w:hAnsi="Arial" w:cs="Arial"/>
+                <w:sz w:val="18"/>
+                <w:szCs w:val="18"/>
+                <w:lang w:val="en-US" w:eastAsia="ru-RU"/>
+              </w:rPr>
+              <w:t>'%</w:t>
+            </w:r>
+            <w:proofErr w:type="spellStart"/>
+            <w:r>
+              <w:rPr>
+                <w:rFonts w:ascii="Arial" w:eastAsia="Times New Roman" w:hAnsi="Arial" w:cs="Arial"/>
+                <w:sz w:val="18"/>
+                <w:szCs w:val="18"/>
+                <w:lang w:val="en-US" w:eastAsia="ru-RU"/>
+              </w:rPr>
+              <w:t>d.%m.%Y</w:t>
+            </w:r>
+            <w:proofErr w:type="spellEnd"/>
+            <w:r>
+              <w:rPr>
+                <w:rFonts w:ascii="Arial" w:eastAsia="Times New Roman" w:hAnsi="Arial" w:cs="Arial"/>
+                <w:sz w:val="18"/>
+                <w:szCs w:val="18"/>
+                <w:lang w:val="en-US" w:eastAsia="ru-RU"/>
+              </w:rPr>
+              <w:t>')</w:t>
+            </w:r>
             <w:r>
               <w:rPr>
                 <w:rFonts w:ascii="Arial" w:eastAsia="Times New Roman" w:hAnsi="Arial" w:cs="Arial"/>
@@ -4070,7 +4166,63 @@
               </w:rPr>
               <w:t>employment.start_date</w:t>
             </w:r>
+            <w:r>
+              <w:rPr>
+                <w:rFonts w:ascii="Arial" w:eastAsia="Times New Roman" w:hAnsi="Arial" w:cs="Arial"/>
+                <w:sz w:val="18"/>
+                <w:szCs w:val="18"/>
+                <w:lang w:val="en-US" w:eastAsia="ru-RU"/>
+              </w:rPr>
+              <w:t>.strftime</w:t>
+            </w:r>
             <w:proofErr w:type="spellEnd"/>
+            <w:r>
+              <w:rPr>
+                <w:rFonts w:ascii="Arial" w:eastAsia="Times New Roman" w:hAnsi="Arial" w:cs="Arial"/>
+                <w:sz w:val="18"/>
+                <w:szCs w:val="18"/>
+                <w:lang w:val="en-US" w:eastAsia="ru-RU"/>
+              </w:rPr>
+              <w:t>('%</w:t>
+            </w:r>
+            <w:proofErr w:type="spellStart"/>
+            <w:r>
+              <w:rPr>
+                <w:rFonts w:ascii="Arial" w:eastAsia="Times New Roman" w:hAnsi="Arial" w:cs="Arial"/>
+                <w:sz w:val="18"/>
+                <w:szCs w:val="18"/>
+                <w:lang w:val="en-US" w:eastAsia="ru-RU"/>
+              </w:rPr>
+              <w:t>d.%m.%Y</w:t>
+            </w:r>
+            <w:proofErr w:type="spellEnd"/>
+            <w:r>
+              <w:rPr>
+                <w:rFonts w:ascii="Arial" w:eastAsia="Times New Roman" w:hAnsi="Arial" w:cs="Arial"/>
+                <w:sz w:val="18"/>
+                <w:szCs w:val="18"/>
+                <w:lang w:val="en-US" w:eastAsia="ru-RU"/>
+              </w:rPr>
+              <w:t>')</w:t>
+            </w:r>
+            <w:r>
+              <w:rPr>
+                <w:rFonts w:ascii="Arial" w:eastAsia="Times New Roman" w:hAnsi="Arial" w:cs="Arial"/>
+                <w:sz w:val="18"/>
+                <w:szCs w:val="18"/>
+                <w:lang w:val="en-US" w:eastAsia="ru-RU"/>
+              </w:rPr>
+              <w:t>}}</w:t>
+            </w:r>
+            <w:r>
+              <w:rPr>
+                <w:rFonts w:ascii="Arial" w:eastAsia="Times New Roman" w:hAnsi="Arial" w:cs="Arial"/>
+                <w:sz w:val="18"/>
+                <w:szCs w:val="18"/>
+                <w:lang w:val="en-US" w:eastAsia="ru-RU"/>
+              </w:rPr>
+              <w:t>  </w:t>
+            </w:r>
             <w:r>
               <w:rPr>
                 <w:rFonts w:ascii="Arial" w:eastAsia="Times New Roman" w:hAnsi="Arial" w:cs="Arial"/>
@@ -4135,7 +4287,45 @@
               </w:rPr>
               <w:t>employment.end_date</w:t>
             </w:r>
+            <w:r>
+              <w:rPr>
+                <w:rFonts w:ascii="Arial" w:eastAsia="Times New Roman" w:hAnsi="Arial" w:cs="Arial"/>
+                <w:sz w:val="18"/>
+                <w:szCs w:val="18"/>
+                <w:lang w:val="en-US" w:eastAsia="ru-RU"/>
+              </w:rPr>
+              <w:t>.strftime</w:t>
+            </w:r>
             <w:proofErr w:type="spellEnd"/>
+            <w:r>
+              <w:rPr>
+                <w:rFonts w:ascii="Arial" w:eastAsia="Times New Roman" w:hAnsi="Arial" w:cs="Arial"/>
+                <w:sz w:val="18"/>
+                <w:szCs w:val="18"/>
+                <w:lang w:val="en-US" w:eastAsia="ru-RU"/>
+              </w:rPr>
+              <w:t>('%</w:t>
+            </w:r>
+            <w:proofErr w:type="spellStart"/>
+            <w:r>
+              <w:rPr>
+                <w:rFonts w:ascii="Arial" w:eastAsia="Times New Roman" w:hAnsi="Arial" w:cs="Arial"/>
+                <w:sz w:val="18"/>
+                <w:szCs w:val="18"/>
+                <w:lang w:val="en-US" w:eastAsia="ru-RU"/>
+              </w:rPr>
+              <w:t>d.%m.%Y</w:t>
+            </w:r>
+            <w:proofErr w:type="spellEnd"/>
+            <w:r>
+              <w:rPr>
+                <w:rFonts w:ascii="Arial" w:eastAsia="Times New Roman" w:hAnsi="Arial" w:cs="Arial"/>
+                <w:sz w:val="18"/>
+                <w:szCs w:val="18"/>
+                <w:lang w:val="en-US" w:eastAsia="ru-RU"/>
+              </w:rPr>
+              <w:t>')</w:t>
+            </w:r>
             <w:r>
               <w:rPr>
                 <w:rFonts w:ascii="Arial" w:eastAsia="Times New Roman" w:hAnsi="Arial" w:cs="Arial"/>
@@ -6928,19 +7118,17 @@
                 <w:szCs w:val="18"/>
                 <w:lang w:val="en-US" w:eastAsia="ru-RU"/>
               </w:rPr>
-              <w:t>{{</w:t>
-            </w:r>
-            <w:proofErr w:type="spellStart"/>
-            <w:r>
-              <w:rPr>
-                <w:rFonts w:ascii="Arial" w:eastAsia="Times New Roman" w:hAnsi="Arial" w:cs="Arial"/>
-                <w:sz w:val="18"/>
-                <w:szCs w:val="18"/>
-                <w:lang w:val="en-US" w:eastAsia="ru-RU"/>
-              </w:rPr>
-              <w:t>candidate.driver_license_issue_date</w:t>
-            </w:r>
-            <w:proofErr w:type="spellEnd"/>
+              <w:t>{{candidate.driver_license_issue_date</w:t>
+            </w:r>
+            <w:r>
+              <w:rPr>
+                <w:rFonts w:ascii="Arial" w:eastAsia="Times New Roman" w:hAnsi="Arial" w:cs="Arial"/>
+                <w:sz w:val="18"/>
+                <w:szCs w:val="18"/>
+                <w:lang w:val="en-US" w:eastAsia="ru-RU"/>
+              </w:rPr>
+              <w:t>.strftime('%d.%m.%Y')</w:t>
+            </w:r>
             <w:r>
               <w:rPr>
                 <w:rFonts w:ascii="Arial" w:eastAsia="Times New Roman" w:hAnsi="Arial" w:cs="Arial"/>

</xml_diff>

<commit_message>
add signature in EC consent
</commit_message>
<xml_diff>
--- a/templates/Анкета_ru.docx
+++ b/templates/Анкета_ru.docx
@@ -241,7 +241,25 @@
                 <w:szCs w:val="18"/>
                 <w:lang w:val="en-US" w:eastAsia="ru-RU"/>
               </w:rPr>
+              <w:t>{% if photo %}</w:t>
+            </w:r>
+            <w:r>
+              <w:rPr>
+                <w:rFonts w:ascii="Arial" w:eastAsia="Times New Roman" w:hAnsi="Arial" w:cs="Arial"/>
+                <w:sz w:val="18"/>
+                <w:szCs w:val="18"/>
+                <w:lang w:val="en-US" w:eastAsia="ru-RU"/>
+              </w:rPr>
               <w:t>{{photo}}</w:t>
+            </w:r>
+            <w:r>
+              <w:rPr>
+                <w:rFonts w:ascii="Arial" w:eastAsia="Times New Roman" w:hAnsi="Arial" w:cs="Arial"/>
+                <w:sz w:val="18"/>
+                <w:szCs w:val="18"/>
+                <w:lang w:val="en-US" w:eastAsia="ru-RU"/>
+              </w:rPr>
+              <w:t>{%endif%}</w:t>
             </w:r>
           </w:p>
         </w:tc>
@@ -1390,7 +1408,25 @@
               </w:rPr>
               <w:t>candidate.citizenship</w:t>
             </w:r>
+            <w:r>
+              <w:rPr>
+                <w:rFonts w:ascii="Arial" w:eastAsia="Times New Roman" w:hAnsi="Arial" w:cs="Arial"/>
+                <w:sz w:val="18"/>
+                <w:szCs w:val="18"/>
+                <w:lang w:val="en-US" w:eastAsia="ru-RU"/>
+              </w:rPr>
+              <w:t>s.first</w:t>
+            </w:r>
             <w:proofErr w:type="spellEnd"/>
+            <w:r>
+              <w:rPr>
+                <w:rFonts w:ascii="Arial" w:eastAsia="Times New Roman" w:hAnsi="Arial" w:cs="Arial"/>
+                <w:sz w:val="18"/>
+                <w:szCs w:val="18"/>
+                <w:lang w:val="en-US" w:eastAsia="ru-RU"/>
+              </w:rPr>
+              <w:t>().citizenship</w:t>
+            </w:r>
             <w:r>
               <w:rPr>
                 <w:rFonts w:ascii="Arial" w:eastAsia="Times New Roman" w:hAnsi="Arial" w:cs="Arial"/>
@@ -1618,7 +1654,16 @@
                 <w:szCs w:val="18"/>
                 <w:lang w:val="en-US" w:eastAsia="ru-RU"/>
               </w:rPr>
-              <w:t>candidate.passport_series</w:t>
+              <w:t>candidate.</w:t>
+            </w:r>
+            <w:r>
+              <w:rPr>
+                <w:rFonts w:ascii="Arial" w:eastAsia="Times New Roman" w:hAnsi="Arial" w:cs="Arial"/>
+                <w:sz w:val="18"/>
+                <w:szCs w:val="18"/>
+                <w:lang w:val="en-US" w:eastAsia="ru-RU"/>
+              </w:rPr>
+              <w:t>citizenships.first</w:t>
             </w:r>
             <w:proofErr w:type="spellEnd"/>
             <w:r>
@@ -1628,6 +1673,26 @@
                 <w:szCs w:val="18"/>
                 <w:lang w:val="en-US" w:eastAsia="ru-RU"/>
               </w:rPr>
+              <w:t>().</w:t>
+            </w:r>
+            <w:proofErr w:type="spellStart"/>
+            <w:r>
+              <w:rPr>
+                <w:rFonts w:ascii="Arial" w:eastAsia="Times New Roman" w:hAnsi="Arial" w:cs="Arial"/>
+                <w:sz w:val="18"/>
+                <w:szCs w:val="18"/>
+                <w:lang w:val="en-US" w:eastAsia="ru-RU"/>
+              </w:rPr>
+              <w:t>passport_series</w:t>
+            </w:r>
+            <w:proofErr w:type="spellEnd"/>
+            <w:r>
+              <w:rPr>
+                <w:rFonts w:ascii="Arial" w:eastAsia="Times New Roman" w:hAnsi="Arial" w:cs="Arial"/>
+                <w:sz w:val="18"/>
+                <w:szCs w:val="18"/>
+                <w:lang w:val="en-US" w:eastAsia="ru-RU"/>
+              </w:rPr>
               <w:t>}}, {{</w:t>
             </w:r>
             <w:proofErr w:type="spellStart"/>
@@ -1638,7 +1703,16 @@
                 <w:szCs w:val="18"/>
                 <w:lang w:val="en-US" w:eastAsia="ru-RU"/>
               </w:rPr>
-              <w:t>candidate.birth_number</w:t>
+              <w:t>candidate.</w:t>
+            </w:r>
+            <w:r>
+              <w:rPr>
+                <w:rFonts w:ascii="Arial" w:eastAsia="Times New Roman" w:hAnsi="Arial" w:cs="Arial"/>
+                <w:sz w:val="18"/>
+                <w:szCs w:val="18"/>
+                <w:lang w:val="en-US" w:eastAsia="ru-RU"/>
+              </w:rPr>
+              <w:t>citizenships.first</w:t>
             </w:r>
             <w:proofErr w:type="spellEnd"/>
             <w:r>
@@ -1648,6 +1722,35 @@
                 <w:szCs w:val="18"/>
                 <w:lang w:val="en-US" w:eastAsia="ru-RU"/>
               </w:rPr>
+              <w:t>().</w:t>
+            </w:r>
+            <w:proofErr w:type="spellStart"/>
+            <w:r>
+              <w:rPr>
+                <w:rFonts w:ascii="Arial" w:eastAsia="Times New Roman" w:hAnsi="Arial" w:cs="Arial"/>
+                <w:sz w:val="18"/>
+                <w:szCs w:val="18"/>
+                <w:lang w:val="en-US" w:eastAsia="ru-RU"/>
+              </w:rPr>
+              <w:t>passport</w:t>
+            </w:r>
+            <w:r>
+              <w:rPr>
+                <w:rFonts w:ascii="Arial" w:eastAsia="Times New Roman" w:hAnsi="Arial" w:cs="Arial"/>
+                <w:sz w:val="18"/>
+                <w:szCs w:val="18"/>
+                <w:lang w:val="en-US" w:eastAsia="ru-RU"/>
+              </w:rPr>
+              <w:t>_number</w:t>
+            </w:r>
+            <w:proofErr w:type="spellEnd"/>
+            <w:r>
+              <w:rPr>
+                <w:rFonts w:ascii="Arial" w:eastAsia="Times New Roman" w:hAnsi="Arial" w:cs="Arial"/>
+                <w:sz w:val="18"/>
+                <w:szCs w:val="18"/>
+                <w:lang w:val="en-US" w:eastAsia="ru-RU"/>
+              </w:rPr>
               <w:t xml:space="preserve">}}, </w:t>
             </w:r>
             <w:r>
@@ -1675,76 +1778,34 @@
                 <w:szCs w:val="18"/>
                 <w:lang w:val="en-US" w:eastAsia="ru-RU"/>
               </w:rPr>
-              <w:t>{{</w:t>
-            </w:r>
-            <w:proofErr w:type="spellStart"/>
-            <w:r>
-              <w:rPr>
-                <w:rFonts w:ascii="Arial" w:eastAsia="Times New Roman" w:hAnsi="Arial" w:cs="Arial"/>
-                <w:sz w:val="18"/>
-                <w:szCs w:val="18"/>
-                <w:lang w:val="en-US" w:eastAsia="ru-RU"/>
-              </w:rPr>
-              <w:t>candidate.passport_issued_</w:t>
-            </w:r>
-            <w:proofErr w:type="gramStart"/>
-            <w:r>
-              <w:rPr>
-                <w:rFonts w:ascii="Arial" w:eastAsia="Times New Roman" w:hAnsi="Arial" w:cs="Arial"/>
-                <w:sz w:val="18"/>
-                <w:szCs w:val="18"/>
-                <w:lang w:val="en-US" w:eastAsia="ru-RU"/>
-              </w:rPr>
-              <w:t>at</w:t>
-            </w:r>
-            <w:r>
-              <w:rPr>
-                <w:rFonts w:ascii="Arial" w:eastAsia="Times New Roman" w:hAnsi="Arial" w:cs="Arial"/>
-                <w:sz w:val="18"/>
-                <w:szCs w:val="18"/>
-                <w:lang w:val="en-US" w:eastAsia="ru-RU"/>
-              </w:rPr>
-              <w:t>.strftime</w:t>
-            </w:r>
-            <w:proofErr w:type="spellEnd"/>
-            <w:r>
-              <w:rPr>
-                <w:rFonts w:ascii="Arial" w:eastAsia="Times New Roman" w:hAnsi="Arial" w:cs="Arial"/>
-                <w:sz w:val="18"/>
-                <w:szCs w:val="18"/>
-                <w:lang w:val="en-US" w:eastAsia="ru-RU"/>
-              </w:rPr>
-              <w:t>(</w:t>
-            </w:r>
-            <w:proofErr w:type="gramEnd"/>
-            <w:r>
-              <w:rPr>
-                <w:rFonts w:ascii="Arial" w:eastAsia="Times New Roman" w:hAnsi="Arial" w:cs="Arial"/>
-                <w:sz w:val="18"/>
-                <w:szCs w:val="18"/>
-                <w:lang w:val="en-US" w:eastAsia="ru-RU"/>
-              </w:rPr>
-              <w:t>'%</w:t>
-            </w:r>
-            <w:proofErr w:type="spellStart"/>
-            <w:r>
-              <w:rPr>
-                <w:rFonts w:ascii="Arial" w:eastAsia="Times New Roman" w:hAnsi="Arial" w:cs="Arial"/>
-                <w:sz w:val="18"/>
-                <w:szCs w:val="18"/>
-                <w:lang w:val="en-US" w:eastAsia="ru-RU"/>
-              </w:rPr>
-              <w:t>d.%m.%Y</w:t>
-            </w:r>
-            <w:proofErr w:type="spellEnd"/>
-            <w:r>
-              <w:rPr>
-                <w:rFonts w:ascii="Arial" w:eastAsia="Times New Roman" w:hAnsi="Arial" w:cs="Arial"/>
-                <w:sz w:val="18"/>
-                <w:szCs w:val="18"/>
-                <w:lang w:val="en-US" w:eastAsia="ru-RU"/>
-              </w:rPr>
-              <w:t>')</w:t>
+              <w:t>{{candidate.</w:t>
+            </w:r>
+            <w:r>
+              <w:rPr>
+                <w:rFonts w:ascii="Arial" w:eastAsia="Times New Roman" w:hAnsi="Arial" w:cs="Arial"/>
+                <w:sz w:val="18"/>
+                <w:szCs w:val="18"/>
+                <w:lang w:val="en-US" w:eastAsia="ru-RU"/>
+              </w:rPr>
+              <w:t>citizenships.first().</w:t>
+            </w:r>
+            <w:r>
+              <w:rPr>
+                <w:rFonts w:ascii="Arial" w:eastAsia="Times New Roman" w:hAnsi="Arial" w:cs="Arial"/>
+                <w:sz w:val="18"/>
+                <w:szCs w:val="18"/>
+                <w:lang w:val="en-US" w:eastAsia="ru-RU"/>
+              </w:rPr>
+              <w:t>passport_issued_at</w:t>
+            </w:r>
+            <w:r>
+              <w:rPr>
+                <w:rFonts w:ascii="Arial" w:eastAsia="Times New Roman" w:hAnsi="Arial" w:cs="Arial"/>
+                <w:sz w:val="18"/>
+                <w:szCs w:val="18"/>
+                <w:lang w:val="en-US" w:eastAsia="ru-RU"/>
+              </w:rPr>
+              <w:t>.strftime('%d.%m.%Y')</w:t>
             </w:r>
             <w:r>
               <w:rPr>
@@ -1840,7 +1901,16 @@
                 <w:szCs w:val="18"/>
                 <w:lang w:val="en-US" w:eastAsia="ru-RU"/>
               </w:rPr>
-              <w:t>candidate.passport_issued_by</w:t>
+              <w:t>candidate.</w:t>
+            </w:r>
+            <w:r>
+              <w:rPr>
+                <w:rFonts w:ascii="Arial" w:eastAsia="Times New Roman" w:hAnsi="Arial" w:cs="Arial"/>
+                <w:sz w:val="18"/>
+                <w:szCs w:val="18"/>
+                <w:lang w:val="en-US" w:eastAsia="ru-RU"/>
+              </w:rPr>
+              <w:t>citizenships.first</w:t>
             </w:r>
             <w:proofErr w:type="spellEnd"/>
             <w:r>
@@ -1850,6 +1920,26 @@
                 <w:szCs w:val="18"/>
                 <w:lang w:val="en-US" w:eastAsia="ru-RU"/>
               </w:rPr>
+              <w:t>().</w:t>
+            </w:r>
+            <w:proofErr w:type="spellStart"/>
+            <w:r>
+              <w:rPr>
+                <w:rFonts w:ascii="Arial" w:eastAsia="Times New Roman" w:hAnsi="Arial" w:cs="Arial"/>
+                <w:sz w:val="18"/>
+                <w:szCs w:val="18"/>
+                <w:lang w:val="en-US" w:eastAsia="ru-RU"/>
+              </w:rPr>
+              <w:t>passport_issued_by</w:t>
+            </w:r>
+            <w:proofErr w:type="spellEnd"/>
+            <w:r>
+              <w:rPr>
+                <w:rFonts w:ascii="Arial" w:eastAsia="Times New Roman" w:hAnsi="Arial" w:cs="Arial"/>
+                <w:sz w:val="18"/>
+                <w:szCs w:val="18"/>
+                <w:lang w:val="en-US" w:eastAsia="ru-RU"/>
+              </w:rPr>
               <w:t>}}</w:t>
             </w:r>
             <w:r>
@@ -1857,7 +1947,7 @@
                 <w:rFonts w:ascii="Arial" w:eastAsia="Times New Roman" w:hAnsi="Arial" w:cs="Arial"/>
                 <w:sz w:val="18"/>
                 <w:szCs w:val="18"/>
-                <w:lang w:eastAsia="ru-RU"/>
+                <w:lang w:val="en-US" w:eastAsia="ru-RU"/>
               </w:rPr>
               <w:t>   </w:t>
             </w:r>
@@ -3664,10 +3754,10 @@
             <w:tcW w:w="1368" w:type="dxa"/>
             <w:gridSpan w:val="2"/>
             <w:tcBorders>
-              <w:top w:val="single" w:sz="8" w:space="0" w:color="auto"/>
-              <w:left w:val="single" w:sz="8" w:space="0" w:color="auto"/>
-              <w:bottom w:val="nil"/>
-              <w:right w:val="single" w:sz="8" w:space="0" w:color="auto"/>
+              <w:top w:val="single" w:sz="4" w:space="0" w:color="auto"/>
+              <w:left w:val="single" w:sz="4" w:space="0" w:color="auto"/>
+              <w:bottom w:val="single" w:sz="4" w:space="0" w:color="auto"/>
+              <w:right w:val="single" w:sz="4" w:space="0" w:color="auto"/>
             </w:tcBorders>
             <w:shd w:val="clear" w:color="auto" w:fill="auto"/>
             <w:vAlign w:val="center"/>
@@ -3702,7 +3792,7 @@
             <w:gridSpan w:val="5"/>
             <w:tcBorders>
               <w:top w:val="single" w:sz="8" w:space="0" w:color="auto"/>
-              <w:left w:val="nil"/>
+              <w:left w:val="single" w:sz="4" w:space="0" w:color="auto"/>
               <w:bottom w:val="single" w:sz="8" w:space="0" w:color="auto"/>
               <w:right w:val="single" w:sz="8" w:space="0" w:color="000000"/>
             </w:tcBorders>
@@ -4127,10 +4217,10 @@
             <w:tcW w:w="1368" w:type="dxa"/>
             <w:gridSpan w:val="2"/>
             <w:tcBorders>
-              <w:top w:val="nil"/>
-              <w:left w:val="single" w:sz="8" w:space="0" w:color="auto"/>
-              <w:bottom w:val="single" w:sz="8" w:space="0" w:color="auto"/>
-              <w:right w:val="single" w:sz="8" w:space="0" w:color="auto"/>
+              <w:top w:val="single" w:sz="4" w:space="0" w:color="auto"/>
+              <w:left w:val="single" w:sz="4" w:space="0" w:color="auto"/>
+              <w:bottom w:val="single" w:sz="4" w:space="0" w:color="auto"/>
+              <w:right w:val="single" w:sz="4" w:space="0" w:color="auto"/>
             </w:tcBorders>
             <w:shd w:val="clear" w:color="auto" w:fill="auto"/>
             <w:vAlign w:val="center"/>
@@ -4213,33 +4303,6 @@
                 <w:lang w:val="en-US" w:eastAsia="ru-RU"/>
               </w:rPr>
               <w:t>}}</w:t>
-            </w:r>
-            <w:r>
-              <w:rPr>
-                <w:rFonts w:ascii="Arial" w:eastAsia="Times New Roman" w:hAnsi="Arial" w:cs="Arial"/>
-                <w:sz w:val="18"/>
-                <w:szCs w:val="18"/>
-                <w:lang w:val="en-US" w:eastAsia="ru-RU"/>
-              </w:rPr>
-              <w:t>  </w:t>
-            </w:r>
-            <w:r>
-              <w:rPr>
-                <w:rFonts w:ascii="Arial" w:eastAsia="Times New Roman" w:hAnsi="Arial" w:cs="Arial"/>
-                <w:sz w:val="18"/>
-                <w:szCs w:val="18"/>
-                <w:lang w:val="en-US" w:eastAsia="ru-RU"/>
-              </w:rPr>
-              <w:t>}}</w:t>
-            </w:r>
-            <w:r>
-              <w:rPr>
-                <w:rFonts w:ascii="Arial" w:eastAsia="Times New Roman" w:hAnsi="Arial" w:cs="Arial"/>
-                <w:sz w:val="18"/>
-                <w:szCs w:val="18"/>
-                <w:lang w:val="en-US" w:eastAsia="ru-RU"/>
-              </w:rPr>
-              <w:t> </w:t>
             </w:r>
           </w:p>
         </w:tc>
@@ -4249,7 +4312,7 @@
             <w:gridSpan w:val="5"/>
             <w:tcBorders>
               <w:top w:val="single" w:sz="8" w:space="0" w:color="auto"/>
-              <w:left w:val="nil"/>
+              <w:left w:val="single" w:sz="4" w:space="0" w:color="auto"/>
               <w:bottom w:val="single" w:sz="8" w:space="0" w:color="auto"/>
               <w:right w:val="single" w:sz="8" w:space="0" w:color="000000"/>
             </w:tcBorders>
@@ -4918,9 +4981,38 @@
                 <w:rFonts w:ascii="Arial" w:eastAsia="Times New Roman" w:hAnsi="Arial" w:cs="Arial"/>
                 <w:sz w:val="18"/>
                 <w:szCs w:val="18"/>
-                <w:lang w:eastAsia="ru-RU"/>
-              </w:rPr>
-            </w:pPr>
+                <w:lang w:val="en-US" w:eastAsia="ru-RU"/>
+              </w:rPr>
+            </w:pPr>
+            <w:r>
+              <w:rPr>
+                <w:rFonts w:ascii="Arial" w:eastAsia="Times New Roman" w:hAnsi="Arial" w:cs="Arial"/>
+                <w:sz w:val="18"/>
+                <w:szCs w:val="18"/>
+                <w:lang w:val="en-US" w:eastAsia="ru-RU"/>
+              </w:rPr>
+              <w:t xml:space="preserve">{% if  </w:t>
+            </w:r>
+            <w:proofErr w:type="spellStart"/>
+            <w:r>
+              <w:rPr>
+                <w:rFonts w:ascii="Arial" w:eastAsia="Times New Roman" w:hAnsi="Arial" w:cs="Arial"/>
+                <w:sz w:val="18"/>
+                <w:szCs w:val="18"/>
+                <w:lang w:val="en-US" w:eastAsia="ru-RU"/>
+              </w:rPr>
+              <w:t>candidate.foreign_languages</w:t>
+            </w:r>
+            <w:proofErr w:type="spellEnd"/>
+            <w:r>
+              <w:rPr>
+                <w:rFonts w:ascii="Arial" w:eastAsia="Times New Roman" w:hAnsi="Arial" w:cs="Arial"/>
+                <w:sz w:val="18"/>
+                <w:szCs w:val="18"/>
+                <w:lang w:val="en-US" w:eastAsia="ru-RU"/>
+              </w:rPr>
+              <w:t xml:space="preserve"> %}</w:t>
+            </w:r>
             <w:r>
               <w:rPr>
                 <w:rFonts w:ascii="Arial" w:eastAsia="Times New Roman" w:hAnsi="Arial" w:cs="Arial"/>
@@ -4955,9 +5047,29 @@
                 <w:rFonts w:ascii="Arial" w:eastAsia="Times New Roman" w:hAnsi="Arial" w:cs="Arial"/>
                 <w:sz w:val="18"/>
                 <w:szCs w:val="18"/>
-                <w:lang w:eastAsia="ru-RU"/>
-              </w:rPr>
-              <w:t> </w:t>
+                <w:lang w:val="en-US" w:eastAsia="ru-RU"/>
+              </w:rPr>
+              <w:t xml:space="preserve">{% </w:t>
+            </w:r>
+            <w:proofErr w:type="spellStart"/>
+            <w:r>
+              <w:rPr>
+                <w:rFonts w:ascii="Arial" w:eastAsia="Times New Roman" w:hAnsi="Arial" w:cs="Arial"/>
+                <w:sz w:val="18"/>
+                <w:szCs w:val="18"/>
+                <w:lang w:val="en-US" w:eastAsia="ru-RU"/>
+              </w:rPr>
+              <w:t>endif</w:t>
+            </w:r>
+            <w:proofErr w:type="spellEnd"/>
+            <w:r>
+              <w:rPr>
+                <w:rFonts w:ascii="Arial" w:eastAsia="Times New Roman" w:hAnsi="Arial" w:cs="Arial"/>
+                <w:sz w:val="18"/>
+                <w:szCs w:val="18"/>
+                <w:lang w:val="en-US" w:eastAsia="ru-RU"/>
+              </w:rPr>
+              <w:t xml:space="preserve"> %}</w:t>
             </w:r>
           </w:p>
         </w:tc>
@@ -4988,15 +5100,15 @@
                 <w:rFonts w:ascii="Arial" w:eastAsia="Times New Roman" w:hAnsi="Arial" w:cs="Arial"/>
                 <w:sz w:val="18"/>
                 <w:szCs w:val="18"/>
-                <w:lang w:eastAsia="ru-RU"/>
-              </w:rPr>
-            </w:pPr>
-            <w:r>
-              <w:rPr>
-                <w:rFonts w:ascii="Arial" w:eastAsia="Times New Roman" w:hAnsi="Arial" w:cs="Arial"/>
-                <w:sz w:val="18"/>
-                <w:szCs w:val="18"/>
-                <w:lang w:eastAsia="ru-RU"/>
+                <w:lang w:val="en-US" w:eastAsia="ru-RU"/>
+              </w:rPr>
+            </w:pPr>
+            <w:r>
+              <w:rPr>
+                <w:rFonts w:ascii="Arial" w:eastAsia="Times New Roman" w:hAnsi="Arial" w:cs="Arial"/>
+                <w:sz w:val="18"/>
+                <w:szCs w:val="18"/>
+                <w:lang w:val="en-US" w:eastAsia="ru-RU"/>
               </w:rPr>
               <w:t> </w:t>
             </w:r>
@@ -5029,15 +5141,15 @@
                 <w:rFonts w:ascii="Arial" w:eastAsia="Times New Roman" w:hAnsi="Arial" w:cs="Arial"/>
                 <w:sz w:val="18"/>
                 <w:szCs w:val="18"/>
-                <w:lang w:eastAsia="ru-RU"/>
-              </w:rPr>
-            </w:pPr>
-            <w:r>
-              <w:rPr>
-                <w:rFonts w:ascii="Arial" w:eastAsia="Times New Roman" w:hAnsi="Arial" w:cs="Arial"/>
-                <w:sz w:val="18"/>
-                <w:szCs w:val="18"/>
-                <w:lang w:eastAsia="ru-RU"/>
+                <w:lang w:val="en-US" w:eastAsia="ru-RU"/>
+              </w:rPr>
+            </w:pPr>
+            <w:r>
+              <w:rPr>
+                <w:rFonts w:ascii="Arial" w:eastAsia="Times New Roman" w:hAnsi="Arial" w:cs="Arial"/>
+                <w:sz w:val="18"/>
+                <w:szCs w:val="18"/>
+                <w:lang w:val="en-US" w:eastAsia="ru-RU"/>
               </w:rPr>
               <w:t> </w:t>
             </w:r>
@@ -5070,15 +5182,15 @@
                 <w:rFonts w:ascii="Arial" w:eastAsia="Times New Roman" w:hAnsi="Arial" w:cs="Arial"/>
                 <w:sz w:val="18"/>
                 <w:szCs w:val="18"/>
-                <w:lang w:eastAsia="ru-RU"/>
-              </w:rPr>
-            </w:pPr>
-            <w:r>
-              <w:rPr>
-                <w:rFonts w:ascii="Arial" w:eastAsia="Times New Roman" w:hAnsi="Arial" w:cs="Arial"/>
-                <w:sz w:val="18"/>
-                <w:szCs w:val="18"/>
-                <w:lang w:eastAsia="ru-RU"/>
+                <w:lang w:val="en-US" w:eastAsia="ru-RU"/>
+              </w:rPr>
+            </w:pPr>
+            <w:r>
+              <w:rPr>
+                <w:rFonts w:ascii="Arial" w:eastAsia="Times New Roman" w:hAnsi="Arial" w:cs="Arial"/>
+                <w:sz w:val="18"/>
+                <w:szCs w:val="18"/>
+                <w:lang w:val="en-US" w:eastAsia="ru-RU"/>
               </w:rPr>
               <w:t> </w:t>
             </w:r>
@@ -6315,9 +6427,38 @@
                 <w:rFonts w:ascii="Arial" w:eastAsia="Times New Roman" w:hAnsi="Arial" w:cs="Arial"/>
                 <w:sz w:val="18"/>
                 <w:szCs w:val="18"/>
-                <w:lang w:eastAsia="ru-RU"/>
-              </w:rPr>
-            </w:pPr>
+                <w:lang w:val="en-US" w:eastAsia="ru-RU"/>
+              </w:rPr>
+            </w:pPr>
+            <w:r>
+              <w:rPr>
+                <w:rFonts w:ascii="Arial" w:eastAsia="Times New Roman" w:hAnsi="Arial" w:cs="Arial"/>
+                <w:sz w:val="18"/>
+                <w:szCs w:val="18"/>
+                <w:lang w:val="en-US" w:eastAsia="ru-RU"/>
+              </w:rPr>
+              <w:t xml:space="preserve">{% if </w:t>
+            </w:r>
+            <w:proofErr w:type="spellStart"/>
+            <w:r>
+              <w:rPr>
+                <w:rFonts w:ascii="Arial" w:eastAsia="Times New Roman" w:hAnsi="Arial" w:cs="Arial"/>
+                <w:sz w:val="18"/>
+                <w:szCs w:val="18"/>
+                <w:lang w:val="en-US" w:eastAsia="ru-RU"/>
+              </w:rPr>
+              <w:t>candidate.military_service</w:t>
+            </w:r>
+            <w:proofErr w:type="spellEnd"/>
+            <w:r>
+              <w:rPr>
+                <w:rFonts w:ascii="Arial" w:eastAsia="Times New Roman" w:hAnsi="Arial" w:cs="Arial"/>
+                <w:sz w:val="18"/>
+                <w:szCs w:val="18"/>
+                <w:lang w:val="en-US" w:eastAsia="ru-RU"/>
+              </w:rPr>
+              <w:t xml:space="preserve"> %}</w:t>
+            </w:r>
             <w:r>
               <w:rPr>
                 <w:rFonts w:ascii="Arial" w:eastAsia="Times New Roman" w:hAnsi="Arial" w:cs="Arial"/>
@@ -6352,9 +6493,29 @@
                 <w:rFonts w:ascii="Arial" w:eastAsia="Times New Roman" w:hAnsi="Arial" w:cs="Arial"/>
                 <w:sz w:val="18"/>
                 <w:szCs w:val="18"/>
-                <w:lang w:eastAsia="ru-RU"/>
-              </w:rPr>
-              <w:t> </w:t>
+                <w:lang w:val="en-US" w:eastAsia="ru-RU"/>
+              </w:rPr>
+              <w:t xml:space="preserve">{% </w:t>
+            </w:r>
+            <w:proofErr w:type="spellStart"/>
+            <w:r>
+              <w:rPr>
+                <w:rFonts w:ascii="Arial" w:eastAsia="Times New Roman" w:hAnsi="Arial" w:cs="Arial"/>
+                <w:sz w:val="18"/>
+                <w:szCs w:val="18"/>
+                <w:lang w:val="en-US" w:eastAsia="ru-RU"/>
+              </w:rPr>
+              <w:t>endif</w:t>
+            </w:r>
+            <w:proofErr w:type="spellEnd"/>
+            <w:r>
+              <w:rPr>
+                <w:rFonts w:ascii="Arial" w:eastAsia="Times New Roman" w:hAnsi="Arial" w:cs="Arial"/>
+                <w:sz w:val="18"/>
+                <w:szCs w:val="18"/>
+                <w:lang w:val="en-US" w:eastAsia="ru-RU"/>
+              </w:rPr>
+              <w:t xml:space="preserve"> %}</w:t>
             </w:r>
           </w:p>
         </w:tc>
@@ -6385,15 +6546,15 @@
                 <w:rFonts w:ascii="Arial" w:eastAsia="Times New Roman" w:hAnsi="Arial" w:cs="Arial"/>
                 <w:sz w:val="18"/>
                 <w:szCs w:val="18"/>
-                <w:lang w:eastAsia="ru-RU"/>
-              </w:rPr>
-            </w:pPr>
-            <w:r>
-              <w:rPr>
-                <w:rFonts w:ascii="Arial" w:eastAsia="Times New Roman" w:hAnsi="Arial" w:cs="Arial"/>
-                <w:sz w:val="18"/>
-                <w:szCs w:val="18"/>
-                <w:lang w:eastAsia="ru-RU"/>
+                <w:lang w:val="en-US" w:eastAsia="ru-RU"/>
+              </w:rPr>
+            </w:pPr>
+            <w:r>
+              <w:rPr>
+                <w:rFonts w:ascii="Arial" w:eastAsia="Times New Roman" w:hAnsi="Arial" w:cs="Arial"/>
+                <w:sz w:val="18"/>
+                <w:szCs w:val="18"/>
+                <w:lang w:val="en-US" w:eastAsia="ru-RU"/>
               </w:rPr>
               <w:t> </w:t>
             </w:r>
@@ -6467,9 +6628,38 @@
                 <w:rFonts w:ascii="Arial" w:eastAsia="Times New Roman" w:hAnsi="Arial" w:cs="Arial"/>
                 <w:sz w:val="18"/>
                 <w:szCs w:val="18"/>
-                <w:lang w:eastAsia="ru-RU"/>
-              </w:rPr>
-            </w:pPr>
+                <w:lang w:val="en-US" w:eastAsia="ru-RU"/>
+              </w:rPr>
+            </w:pPr>
+            <w:r>
+              <w:rPr>
+                <w:rFonts w:ascii="Arial" w:eastAsia="Times New Roman" w:hAnsi="Arial" w:cs="Arial"/>
+                <w:sz w:val="18"/>
+                <w:szCs w:val="18"/>
+                <w:lang w:val="en-US" w:eastAsia="ru-RU"/>
+              </w:rPr>
+              <w:t xml:space="preserve">{% if </w:t>
+            </w:r>
+            <w:proofErr w:type="spellStart"/>
+            <w:r>
+              <w:rPr>
+                <w:rFonts w:ascii="Arial" w:eastAsia="Times New Roman" w:hAnsi="Arial" w:cs="Arial"/>
+                <w:sz w:val="18"/>
+                <w:szCs w:val="18"/>
+                <w:lang w:val="en-US" w:eastAsia="ru-RU"/>
+              </w:rPr>
+              <w:t>candidate.disqualification</w:t>
+            </w:r>
+            <w:proofErr w:type="spellEnd"/>
+            <w:r>
+              <w:rPr>
+                <w:rFonts w:ascii="Arial" w:eastAsia="Times New Roman" w:hAnsi="Arial" w:cs="Arial"/>
+                <w:sz w:val="18"/>
+                <w:szCs w:val="18"/>
+                <w:lang w:val="en-US" w:eastAsia="ru-RU"/>
+              </w:rPr>
+              <w:t xml:space="preserve"> %}</w:t>
+            </w:r>
             <w:r>
               <w:rPr>
                 <w:rFonts w:ascii="Arial" w:eastAsia="Times New Roman" w:hAnsi="Arial" w:cs="Arial"/>
@@ -6504,9 +6694,29 @@
                 <w:rFonts w:ascii="Arial" w:eastAsia="Times New Roman" w:hAnsi="Arial" w:cs="Arial"/>
                 <w:sz w:val="18"/>
                 <w:szCs w:val="18"/>
-                <w:lang w:eastAsia="ru-RU"/>
-              </w:rPr>
-              <w:t> </w:t>
+                <w:lang w:val="en-US" w:eastAsia="ru-RU"/>
+              </w:rPr>
+              <w:t xml:space="preserve">{% </w:t>
+            </w:r>
+            <w:proofErr w:type="spellStart"/>
+            <w:r>
+              <w:rPr>
+                <w:rFonts w:ascii="Arial" w:eastAsia="Times New Roman" w:hAnsi="Arial" w:cs="Arial"/>
+                <w:sz w:val="18"/>
+                <w:szCs w:val="18"/>
+                <w:lang w:val="en-US" w:eastAsia="ru-RU"/>
+              </w:rPr>
+              <w:t>endif</w:t>
+            </w:r>
+            <w:proofErr w:type="spellEnd"/>
+            <w:r>
+              <w:rPr>
+                <w:rFonts w:ascii="Arial" w:eastAsia="Times New Roman" w:hAnsi="Arial" w:cs="Arial"/>
+                <w:sz w:val="18"/>
+                <w:szCs w:val="18"/>
+                <w:lang w:val="en-US" w:eastAsia="ru-RU"/>
+              </w:rPr>
+              <w:t xml:space="preserve"> %}</w:t>
             </w:r>
           </w:p>
         </w:tc>
@@ -6537,15 +6747,15 @@
                 <w:rFonts w:ascii="Arial" w:eastAsia="Times New Roman" w:hAnsi="Arial" w:cs="Arial"/>
                 <w:sz w:val="18"/>
                 <w:szCs w:val="18"/>
-                <w:lang w:eastAsia="ru-RU"/>
-              </w:rPr>
-            </w:pPr>
-            <w:r>
-              <w:rPr>
-                <w:rFonts w:ascii="Arial" w:eastAsia="Times New Roman" w:hAnsi="Arial" w:cs="Arial"/>
-                <w:sz w:val="18"/>
-                <w:szCs w:val="18"/>
-                <w:lang w:eastAsia="ru-RU"/>
+                <w:lang w:val="en-US" w:eastAsia="ru-RU"/>
+              </w:rPr>
+            </w:pPr>
+            <w:r>
+              <w:rPr>
+                <w:rFonts w:ascii="Arial" w:eastAsia="Times New Roman" w:hAnsi="Arial" w:cs="Arial"/>
+                <w:sz w:val="18"/>
+                <w:szCs w:val="18"/>
+                <w:lang w:val="en-US" w:eastAsia="ru-RU"/>
               </w:rPr>
               <w:t> </w:t>
             </w:r>
@@ -6628,6 +6838,35 @@
                 <w:szCs w:val="18"/>
                 <w:lang w:val="en-US" w:eastAsia="ru-RU"/>
               </w:rPr>
+              <w:t xml:space="preserve">{% if </w:t>
+            </w:r>
+            <w:proofErr w:type="spellStart"/>
+            <w:r>
+              <w:rPr>
+                <w:rFonts w:ascii="Arial" w:eastAsia="Times New Roman" w:hAnsi="Arial" w:cs="Arial"/>
+                <w:sz w:val="18"/>
+                <w:szCs w:val="18"/>
+                <w:lang w:val="en-US" w:eastAsia="ru-RU"/>
+              </w:rPr>
+              <w:t>candidate.management_experience</w:t>
+            </w:r>
+            <w:proofErr w:type="spellEnd"/>
+            <w:r>
+              <w:rPr>
+                <w:rFonts w:ascii="Arial" w:eastAsia="Times New Roman" w:hAnsi="Arial" w:cs="Arial"/>
+                <w:sz w:val="18"/>
+                <w:szCs w:val="18"/>
+                <w:lang w:val="en-US" w:eastAsia="ru-RU"/>
+              </w:rPr>
+              <w:t xml:space="preserve"> %}</w:t>
+            </w:r>
+            <w:r>
+              <w:rPr>
+                <w:rFonts w:ascii="Arial" w:eastAsia="Times New Roman" w:hAnsi="Arial" w:cs="Arial"/>
+                <w:sz w:val="18"/>
+                <w:szCs w:val="18"/>
+                <w:lang w:val="en-US" w:eastAsia="ru-RU"/>
+              </w:rPr>
               <w:t>{{</w:t>
             </w:r>
             <w:proofErr w:type="spellStart"/>
@@ -6655,7 +6894,36 @@
                 <w:rFonts w:ascii="Arial" w:eastAsia="Times New Roman" w:hAnsi="Arial" w:cs="Arial"/>
                 <w:sz w:val="18"/>
                 <w:szCs w:val="18"/>
-                <w:lang w:eastAsia="ru-RU"/>
+                <w:lang w:val="en-US" w:eastAsia="ru-RU"/>
+              </w:rPr>
+              <w:t xml:space="preserve">{% </w:t>
+            </w:r>
+            <w:proofErr w:type="spellStart"/>
+            <w:r>
+              <w:rPr>
+                <w:rFonts w:ascii="Arial" w:eastAsia="Times New Roman" w:hAnsi="Arial" w:cs="Arial"/>
+                <w:sz w:val="18"/>
+                <w:szCs w:val="18"/>
+                <w:lang w:val="en-US" w:eastAsia="ru-RU"/>
+              </w:rPr>
+              <w:t>endif</w:t>
+            </w:r>
+            <w:proofErr w:type="spellEnd"/>
+            <w:r>
+              <w:rPr>
+                <w:rFonts w:ascii="Arial" w:eastAsia="Times New Roman" w:hAnsi="Arial" w:cs="Arial"/>
+                <w:sz w:val="18"/>
+                <w:szCs w:val="18"/>
+                <w:lang w:val="en-US" w:eastAsia="ru-RU"/>
+              </w:rPr>
+              <w:t xml:space="preserve"> %}</w:t>
+            </w:r>
+            <w:r>
+              <w:rPr>
+                <w:rFonts w:ascii="Arial" w:eastAsia="Times New Roman" w:hAnsi="Arial" w:cs="Arial"/>
+                <w:sz w:val="18"/>
+                <w:szCs w:val="18"/>
+                <w:lang w:val="en-US" w:eastAsia="ru-RU"/>
               </w:rPr>
               <w:t> </w:t>
             </w:r>
@@ -6688,15 +6956,15 @@
                 <w:rFonts w:ascii="Arial" w:eastAsia="Times New Roman" w:hAnsi="Arial" w:cs="Arial"/>
                 <w:sz w:val="18"/>
                 <w:szCs w:val="18"/>
-                <w:lang w:eastAsia="ru-RU"/>
-              </w:rPr>
-            </w:pPr>
-            <w:r>
-              <w:rPr>
-                <w:rFonts w:ascii="Arial" w:eastAsia="Times New Roman" w:hAnsi="Arial" w:cs="Arial"/>
-                <w:sz w:val="18"/>
-                <w:szCs w:val="18"/>
-                <w:lang w:eastAsia="ru-RU"/>
+                <w:lang w:val="en-US" w:eastAsia="ru-RU"/>
+              </w:rPr>
+            </w:pPr>
+            <w:r>
+              <w:rPr>
+                <w:rFonts w:ascii="Arial" w:eastAsia="Times New Roman" w:hAnsi="Arial" w:cs="Arial"/>
+                <w:sz w:val="18"/>
+                <w:szCs w:val="18"/>
+                <w:lang w:val="en-US" w:eastAsia="ru-RU"/>
               </w:rPr>
               <w:t> </w:t>
             </w:r>
@@ -6729,15 +6997,15 @@
                 <w:rFonts w:ascii="Arial" w:eastAsia="Times New Roman" w:hAnsi="Arial" w:cs="Arial"/>
                 <w:sz w:val="18"/>
                 <w:szCs w:val="18"/>
-                <w:lang w:eastAsia="ru-RU"/>
-              </w:rPr>
-            </w:pPr>
-            <w:r>
-              <w:rPr>
-                <w:rFonts w:ascii="Arial" w:eastAsia="Times New Roman" w:hAnsi="Arial" w:cs="Arial"/>
-                <w:sz w:val="18"/>
-                <w:szCs w:val="18"/>
-                <w:lang w:eastAsia="ru-RU"/>
+                <w:lang w:val="en-US" w:eastAsia="ru-RU"/>
+              </w:rPr>
+            </w:pPr>
+            <w:r>
+              <w:rPr>
+                <w:rFonts w:ascii="Arial" w:eastAsia="Times New Roman" w:hAnsi="Arial" w:cs="Arial"/>
+                <w:sz w:val="18"/>
+                <w:szCs w:val="18"/>
+                <w:lang w:val="en-US" w:eastAsia="ru-RU"/>
               </w:rPr>
               <w:t> </w:t>
             </w:r>
@@ -6820,6 +7088,35 @@
                 <w:szCs w:val="18"/>
                 <w:lang w:val="en-US" w:eastAsia="ru-RU"/>
               </w:rPr>
+              <w:t xml:space="preserve">{% if </w:t>
+            </w:r>
+            <w:proofErr w:type="spellStart"/>
+            <w:r>
+              <w:rPr>
+                <w:rFonts w:ascii="Arial" w:eastAsia="Times New Roman" w:hAnsi="Arial" w:cs="Arial"/>
+                <w:sz w:val="18"/>
+                <w:szCs w:val="18"/>
+                <w:lang w:val="en-US" w:eastAsia="ru-RU"/>
+              </w:rPr>
+              <w:t>candidate.health_restrictions</w:t>
+            </w:r>
+            <w:proofErr w:type="spellEnd"/>
+            <w:r>
+              <w:rPr>
+                <w:rFonts w:ascii="Arial" w:eastAsia="Times New Roman" w:hAnsi="Arial" w:cs="Arial"/>
+                <w:sz w:val="18"/>
+                <w:szCs w:val="18"/>
+                <w:lang w:val="en-US" w:eastAsia="ru-RU"/>
+              </w:rPr>
+              <w:t xml:space="preserve"> %}</w:t>
+            </w:r>
+            <w:r>
+              <w:rPr>
+                <w:rFonts w:ascii="Arial" w:eastAsia="Times New Roman" w:hAnsi="Arial" w:cs="Arial"/>
+                <w:sz w:val="18"/>
+                <w:szCs w:val="18"/>
+                <w:lang w:val="en-US" w:eastAsia="ru-RU"/>
+              </w:rPr>
               <w:t>{{</w:t>
             </w:r>
             <w:proofErr w:type="spellStart"/>
@@ -6856,7 +7153,36 @@
                 <w:rFonts w:ascii="Arial" w:eastAsia="Times New Roman" w:hAnsi="Arial" w:cs="Arial"/>
                 <w:sz w:val="18"/>
                 <w:szCs w:val="18"/>
-                <w:lang w:eastAsia="ru-RU"/>
+                <w:lang w:val="en-US" w:eastAsia="ru-RU"/>
+              </w:rPr>
+              <w:t xml:space="preserve">{% </w:t>
+            </w:r>
+            <w:proofErr w:type="spellStart"/>
+            <w:r>
+              <w:rPr>
+                <w:rFonts w:ascii="Arial" w:eastAsia="Times New Roman" w:hAnsi="Arial" w:cs="Arial"/>
+                <w:sz w:val="18"/>
+                <w:szCs w:val="18"/>
+                <w:lang w:val="en-US" w:eastAsia="ru-RU"/>
+              </w:rPr>
+              <w:t>endif</w:t>
+            </w:r>
+            <w:proofErr w:type="spellEnd"/>
+            <w:r>
+              <w:rPr>
+                <w:rFonts w:ascii="Arial" w:eastAsia="Times New Roman" w:hAnsi="Arial" w:cs="Arial"/>
+                <w:sz w:val="18"/>
+                <w:szCs w:val="18"/>
+                <w:lang w:val="en-US" w:eastAsia="ru-RU"/>
+              </w:rPr>
+              <w:t xml:space="preserve"> %}</w:t>
+            </w:r>
+            <w:r>
+              <w:rPr>
+                <w:rFonts w:ascii="Arial" w:eastAsia="Times New Roman" w:hAnsi="Arial" w:cs="Arial"/>
+                <w:sz w:val="18"/>
+                <w:szCs w:val="18"/>
+                <w:lang w:val="en-US" w:eastAsia="ru-RU"/>
               </w:rPr>
               <w:t> </w:t>
             </w:r>
@@ -6889,15 +7215,15 @@
                 <w:rFonts w:ascii="Arial" w:eastAsia="Times New Roman" w:hAnsi="Arial" w:cs="Arial"/>
                 <w:sz w:val="18"/>
                 <w:szCs w:val="18"/>
-                <w:lang w:eastAsia="ru-RU"/>
-              </w:rPr>
-            </w:pPr>
-            <w:r>
-              <w:rPr>
-                <w:rFonts w:ascii="Arial" w:eastAsia="Times New Roman" w:hAnsi="Arial" w:cs="Arial"/>
-                <w:sz w:val="18"/>
-                <w:szCs w:val="18"/>
-                <w:lang w:eastAsia="ru-RU"/>
+                <w:lang w:val="en-US" w:eastAsia="ru-RU"/>
+              </w:rPr>
+            </w:pPr>
+            <w:r>
+              <w:rPr>
+                <w:rFonts w:ascii="Arial" w:eastAsia="Times New Roman" w:hAnsi="Arial" w:cs="Arial"/>
+                <w:sz w:val="18"/>
+                <w:szCs w:val="18"/>
+                <w:lang w:val="en-US" w:eastAsia="ru-RU"/>
               </w:rPr>
               <w:t> </w:t>
             </w:r>
@@ -6930,15 +7256,15 @@
                 <w:rFonts w:ascii="Arial" w:eastAsia="Times New Roman" w:hAnsi="Arial" w:cs="Arial"/>
                 <w:sz w:val="18"/>
                 <w:szCs w:val="18"/>
-                <w:lang w:eastAsia="ru-RU"/>
-              </w:rPr>
-            </w:pPr>
-            <w:r>
-              <w:rPr>
-                <w:rFonts w:ascii="Arial" w:eastAsia="Times New Roman" w:hAnsi="Arial" w:cs="Arial"/>
-                <w:sz w:val="18"/>
-                <w:szCs w:val="18"/>
-                <w:lang w:eastAsia="ru-RU"/>
+                <w:lang w:val="en-US" w:eastAsia="ru-RU"/>
+              </w:rPr>
+            </w:pPr>
+            <w:r>
+              <w:rPr>
+                <w:rFonts w:ascii="Arial" w:eastAsia="Times New Roman" w:hAnsi="Arial" w:cs="Arial"/>
+                <w:sz w:val="18"/>
+                <w:szCs w:val="18"/>
+                <w:lang w:val="en-US" w:eastAsia="ru-RU"/>
               </w:rPr>
               <w:t> </w:t>
             </w:r>
@@ -7007,9 +7333,38 @@
                 <w:rFonts w:ascii="Arial" w:eastAsia="Times New Roman" w:hAnsi="Arial" w:cs="Arial"/>
                 <w:sz w:val="18"/>
                 <w:szCs w:val="18"/>
-                <w:lang w:eastAsia="ru-RU"/>
-              </w:rPr>
-            </w:pPr>
+                <w:lang w:val="en-US" w:eastAsia="ru-RU"/>
+              </w:rPr>
+            </w:pPr>
+            <w:r>
+              <w:rPr>
+                <w:rFonts w:ascii="Arial" w:eastAsia="Times New Roman" w:hAnsi="Arial" w:cs="Arial"/>
+                <w:sz w:val="18"/>
+                <w:szCs w:val="18"/>
+                <w:lang w:val="en-US" w:eastAsia="ru-RU"/>
+              </w:rPr>
+              <w:t xml:space="preserve">{% if  </w:t>
+            </w:r>
+            <w:proofErr w:type="spellStart"/>
+            <w:r>
+              <w:rPr>
+                <w:rFonts w:ascii="Arial" w:eastAsia="Times New Roman" w:hAnsi="Arial" w:cs="Arial"/>
+                <w:sz w:val="18"/>
+                <w:szCs w:val="18"/>
+                <w:lang w:val="en-US" w:eastAsia="ru-RU"/>
+              </w:rPr>
+              <w:t>candidate.driver_license_number</w:t>
+            </w:r>
+            <w:proofErr w:type="spellEnd"/>
+            <w:r>
+              <w:rPr>
+                <w:rFonts w:ascii="Arial" w:eastAsia="Times New Roman" w:hAnsi="Arial" w:cs="Arial"/>
+                <w:sz w:val="18"/>
+                <w:szCs w:val="18"/>
+                <w:lang w:val="en-US" w:eastAsia="ru-RU"/>
+              </w:rPr>
+              <w:t xml:space="preserve"> %}</w:t>
+            </w:r>
             <w:r>
               <w:rPr>
                 <w:rFonts w:ascii="Arial" w:eastAsia="Times New Roman" w:hAnsi="Arial" w:cs="Arial"/>
@@ -7044,7 +7399,45 @@
                 <w:rFonts w:ascii="Arial" w:eastAsia="Times New Roman" w:hAnsi="Arial" w:cs="Arial"/>
                 <w:sz w:val="18"/>
                 <w:szCs w:val="18"/>
-                <w:lang w:eastAsia="ru-RU"/>
+                <w:lang w:val="en-US" w:eastAsia="ru-RU"/>
+              </w:rPr>
+              <w:t xml:space="preserve">{% </w:t>
+            </w:r>
+            <w:proofErr w:type="spellStart"/>
+            <w:r>
+              <w:rPr>
+                <w:rFonts w:ascii="Arial" w:eastAsia="Times New Roman" w:hAnsi="Arial" w:cs="Arial"/>
+                <w:sz w:val="18"/>
+                <w:szCs w:val="18"/>
+                <w:lang w:val="en-US" w:eastAsia="ru-RU"/>
+              </w:rPr>
+              <w:t>endif</w:t>
+            </w:r>
+            <w:proofErr w:type="spellEnd"/>
+            <w:r>
+              <w:rPr>
+                <w:rFonts w:ascii="Arial" w:eastAsia="Times New Roman" w:hAnsi="Arial" w:cs="Arial"/>
+                <w:sz w:val="18"/>
+                <w:szCs w:val="18"/>
+                <w:lang w:val="en-US" w:eastAsia="ru-RU"/>
+              </w:rPr>
+              <w:t xml:space="preserve"> %}</w:t>
+            </w:r>
+            <w:r>
+              <w:rPr>
+                <w:rFonts w:ascii="Arial" w:eastAsia="Times New Roman" w:hAnsi="Arial" w:cs="Arial"/>
+                <w:sz w:val="18"/>
+                <w:szCs w:val="18"/>
+                <w:lang w:val="en-US" w:eastAsia="ru-RU"/>
+              </w:rPr>
+              <w:t> </w:t>
+            </w:r>
+            <w:r>
+              <w:rPr>
+                <w:rFonts w:ascii="Arial" w:eastAsia="Times New Roman" w:hAnsi="Arial" w:cs="Arial"/>
+                <w:sz w:val="18"/>
+                <w:szCs w:val="18"/>
+                <w:lang w:val="en-US" w:eastAsia="ru-RU"/>
               </w:rPr>
               <w:t> </w:t>
             </w:r>
@@ -7118,16 +7511,85 @@
                 <w:szCs w:val="18"/>
                 <w:lang w:val="en-US" w:eastAsia="ru-RU"/>
               </w:rPr>
-              <w:t>{{candidate.driver_license_issue_date</w:t>
-            </w:r>
-            <w:r>
-              <w:rPr>
-                <w:rFonts w:ascii="Arial" w:eastAsia="Times New Roman" w:hAnsi="Arial" w:cs="Arial"/>
-                <w:sz w:val="18"/>
-                <w:szCs w:val="18"/>
-                <w:lang w:val="en-US" w:eastAsia="ru-RU"/>
-              </w:rPr>
-              <w:t>.strftime('%d.%m.%Y')</w:t>
+              <w:t xml:space="preserve">{% if  </w:t>
+            </w:r>
+            <w:proofErr w:type="spellStart"/>
+            <w:r>
+              <w:rPr>
+                <w:rFonts w:ascii="Arial" w:eastAsia="Times New Roman" w:hAnsi="Arial" w:cs="Arial"/>
+                <w:sz w:val="18"/>
+                <w:szCs w:val="18"/>
+                <w:lang w:val="en-US" w:eastAsia="ru-RU"/>
+              </w:rPr>
+              <w:t>candidate.driver_license_issue_date</w:t>
+            </w:r>
+            <w:proofErr w:type="spellEnd"/>
+            <w:r>
+              <w:rPr>
+                <w:rFonts w:ascii="Arial" w:eastAsia="Times New Roman" w:hAnsi="Arial" w:cs="Arial"/>
+                <w:sz w:val="18"/>
+                <w:szCs w:val="18"/>
+                <w:lang w:val="en-US" w:eastAsia="ru-RU"/>
+              </w:rPr>
+              <w:t xml:space="preserve"> %}</w:t>
+            </w:r>
+            <w:r>
+              <w:rPr>
+                <w:rFonts w:ascii="Arial" w:eastAsia="Times New Roman" w:hAnsi="Arial" w:cs="Arial"/>
+                <w:sz w:val="18"/>
+                <w:szCs w:val="18"/>
+                <w:lang w:val="en-US" w:eastAsia="ru-RU"/>
+              </w:rPr>
+              <w:t>{{</w:t>
+            </w:r>
+            <w:proofErr w:type="spellStart"/>
+            <w:r>
+              <w:rPr>
+                <w:rFonts w:ascii="Arial" w:eastAsia="Times New Roman" w:hAnsi="Arial" w:cs="Arial"/>
+                <w:sz w:val="18"/>
+                <w:szCs w:val="18"/>
+                <w:lang w:val="en-US" w:eastAsia="ru-RU"/>
+              </w:rPr>
+              <w:t>candidate.driver_license_issue_date</w:t>
+            </w:r>
+            <w:r>
+              <w:rPr>
+                <w:rFonts w:ascii="Arial" w:eastAsia="Times New Roman" w:hAnsi="Arial" w:cs="Arial"/>
+                <w:sz w:val="18"/>
+                <w:szCs w:val="18"/>
+                <w:lang w:val="en-US" w:eastAsia="ru-RU"/>
+              </w:rPr>
+              <w:t>.strftime</w:t>
+            </w:r>
+            <w:proofErr w:type="spellEnd"/>
+            <w:r>
+              <w:rPr>
+                <w:rFonts w:ascii="Arial" w:eastAsia="Times New Roman" w:hAnsi="Arial" w:cs="Arial"/>
+                <w:sz w:val="18"/>
+                <w:szCs w:val="18"/>
+                <w:lang w:val="en-US" w:eastAsia="ru-RU"/>
+              </w:rPr>
+              <w:t>('%</w:t>
+            </w:r>
+            <w:proofErr w:type="spellStart"/>
+            <w:r>
+              <w:rPr>
+                <w:rFonts w:ascii="Arial" w:eastAsia="Times New Roman" w:hAnsi="Arial" w:cs="Arial"/>
+                <w:sz w:val="18"/>
+                <w:szCs w:val="18"/>
+                <w:lang w:val="en-US" w:eastAsia="ru-RU"/>
+              </w:rPr>
+              <w:t>d.%m.%Y</w:t>
+            </w:r>
+            <w:proofErr w:type="spellEnd"/>
+            <w:r>
+              <w:rPr>
+                <w:rFonts w:ascii="Arial" w:eastAsia="Times New Roman" w:hAnsi="Arial" w:cs="Arial"/>
+                <w:sz w:val="18"/>
+                <w:szCs w:val="18"/>
+                <w:lang w:val="en-US" w:eastAsia="ru-RU"/>
+              </w:rPr>
+              <w:t>')</w:t>
             </w:r>
             <w:r>
               <w:rPr>
@@ -7137,6 +7599,44 @@
                 <w:lang w:val="en-US" w:eastAsia="ru-RU"/>
               </w:rPr>
               <w:t>}}</w:t>
+            </w:r>
+            <w:r>
+              <w:rPr>
+                <w:rFonts w:ascii="Arial" w:eastAsia="Times New Roman" w:hAnsi="Arial" w:cs="Arial"/>
+                <w:sz w:val="18"/>
+                <w:szCs w:val="18"/>
+                <w:lang w:val="en-US" w:eastAsia="ru-RU"/>
+              </w:rPr>
+              <w:t xml:space="preserve">{% </w:t>
+            </w:r>
+            <w:proofErr w:type="spellStart"/>
+            <w:r>
+              <w:rPr>
+                <w:rFonts w:ascii="Arial" w:eastAsia="Times New Roman" w:hAnsi="Arial" w:cs="Arial"/>
+                <w:sz w:val="18"/>
+                <w:szCs w:val="18"/>
+                <w:lang w:val="en-US" w:eastAsia="ru-RU"/>
+              </w:rPr>
+              <w:t>endif</w:t>
+            </w:r>
+            <w:proofErr w:type="spellEnd"/>
+            <w:r>
+              <w:rPr>
+                <w:rFonts w:ascii="Arial" w:eastAsia="Times New Roman" w:hAnsi="Arial" w:cs="Arial"/>
+                <w:sz w:val="18"/>
+                <w:szCs w:val="18"/>
+                <w:lang w:val="en-US" w:eastAsia="ru-RU"/>
+              </w:rPr>
+              <w:t xml:space="preserve"> %}</w:t>
+            </w:r>
+            <w:r>
+              <w:rPr>
+                <w:rFonts w:ascii="Arial" w:eastAsia="Times New Roman" w:hAnsi="Arial" w:cs="Arial"/>
+                <w:sz w:val="18"/>
+                <w:szCs w:val="18"/>
+                <w:lang w:val="en-US" w:eastAsia="ru-RU"/>
+              </w:rPr>
+              <w:t> </w:t>
             </w:r>
             <w:r>
               <w:rPr>
@@ -7212,9 +7712,38 @@
                 <w:rFonts w:ascii="Arial" w:eastAsia="Times New Roman" w:hAnsi="Arial" w:cs="Arial"/>
                 <w:sz w:val="18"/>
                 <w:szCs w:val="18"/>
-                <w:lang w:eastAsia="ru-RU"/>
-              </w:rPr>
-            </w:pPr>
+                <w:lang w:val="en-US" w:eastAsia="ru-RU"/>
+              </w:rPr>
+            </w:pPr>
+            <w:r>
+              <w:rPr>
+                <w:rFonts w:ascii="Arial" w:eastAsia="Times New Roman" w:hAnsi="Arial" w:cs="Arial"/>
+                <w:sz w:val="18"/>
+                <w:szCs w:val="18"/>
+                <w:lang w:val="en-US" w:eastAsia="ru-RU"/>
+              </w:rPr>
+              <w:t xml:space="preserve">{% if  </w:t>
+            </w:r>
+            <w:proofErr w:type="spellStart"/>
+            <w:r>
+              <w:rPr>
+                <w:rFonts w:ascii="Arial" w:eastAsia="Times New Roman" w:hAnsi="Arial" w:cs="Arial"/>
+                <w:sz w:val="18"/>
+                <w:szCs w:val="18"/>
+                <w:lang w:val="en-US" w:eastAsia="ru-RU"/>
+              </w:rPr>
+              <w:t>candidate.driver_license_categories</w:t>
+            </w:r>
+            <w:proofErr w:type="spellEnd"/>
+            <w:r>
+              <w:rPr>
+                <w:rFonts w:ascii="Arial" w:eastAsia="Times New Roman" w:hAnsi="Arial" w:cs="Arial"/>
+                <w:sz w:val="18"/>
+                <w:szCs w:val="18"/>
+                <w:lang w:val="en-US" w:eastAsia="ru-RU"/>
+              </w:rPr>
+              <w:t xml:space="preserve"> %}</w:t>
+            </w:r>
             <w:r>
               <w:rPr>
                 <w:rFonts w:ascii="Arial" w:eastAsia="Times New Roman" w:hAnsi="Arial" w:cs="Arial"/>
@@ -7251,14 +7780,52 @@
                 <w:szCs w:val="18"/>
                 <w:lang w:val="en-US" w:eastAsia="ru-RU"/>
               </w:rPr>
-              <w:t> </w:t>
-            </w:r>
-            <w:r>
-              <w:rPr>
-                <w:rFonts w:ascii="Arial" w:eastAsia="Times New Roman" w:hAnsi="Arial" w:cs="Arial"/>
-                <w:sz w:val="18"/>
-                <w:szCs w:val="18"/>
-                <w:lang w:eastAsia="ru-RU"/>
+              <w:t xml:space="preserve">{% </w:t>
+            </w:r>
+            <w:proofErr w:type="spellStart"/>
+            <w:r>
+              <w:rPr>
+                <w:rFonts w:ascii="Arial" w:eastAsia="Times New Roman" w:hAnsi="Arial" w:cs="Arial"/>
+                <w:sz w:val="18"/>
+                <w:szCs w:val="18"/>
+                <w:lang w:val="en-US" w:eastAsia="ru-RU"/>
+              </w:rPr>
+              <w:t>endif</w:t>
+            </w:r>
+            <w:proofErr w:type="spellEnd"/>
+            <w:r>
+              <w:rPr>
+                <w:rFonts w:ascii="Arial" w:eastAsia="Times New Roman" w:hAnsi="Arial" w:cs="Arial"/>
+                <w:sz w:val="18"/>
+                <w:szCs w:val="18"/>
+                <w:lang w:val="en-US" w:eastAsia="ru-RU"/>
+              </w:rPr>
+              <w:t xml:space="preserve"> %}</w:t>
+            </w:r>
+            <w:r>
+              <w:rPr>
+                <w:rFonts w:ascii="Arial" w:eastAsia="Times New Roman" w:hAnsi="Arial" w:cs="Arial"/>
+                <w:sz w:val="18"/>
+                <w:szCs w:val="18"/>
+                <w:lang w:val="en-US" w:eastAsia="ru-RU"/>
+              </w:rPr>
+              <w:t> </w:t>
+            </w:r>
+            <w:r>
+              <w:rPr>
+                <w:rFonts w:ascii="Arial" w:eastAsia="Times New Roman" w:hAnsi="Arial" w:cs="Arial"/>
+                <w:sz w:val="18"/>
+                <w:szCs w:val="18"/>
+                <w:lang w:val="en-US" w:eastAsia="ru-RU"/>
+              </w:rPr>
+              <w:t> </w:t>
+            </w:r>
+            <w:r>
+              <w:rPr>
+                <w:rFonts w:ascii="Arial" w:eastAsia="Times New Roman" w:hAnsi="Arial" w:cs="Arial"/>
+                <w:sz w:val="18"/>
+                <w:szCs w:val="18"/>
+                <w:lang w:val="en-US" w:eastAsia="ru-RU"/>
               </w:rPr>
               <w:t> </w:t>
             </w:r>
@@ -7342,6 +7909,44 @@
                 <w:szCs w:val="18"/>
                 <w:lang w:val="en-US" w:eastAsia="ru-RU"/>
               </w:rPr>
+              <w:t xml:space="preserve">{% if </w:t>
+            </w:r>
+            <w:proofErr w:type="spellStart"/>
+            <w:r>
+              <w:rPr>
+                <w:rFonts w:ascii="Arial" w:eastAsia="Times New Roman" w:hAnsi="Arial" w:cs="Arial"/>
+                <w:sz w:val="18"/>
+                <w:szCs w:val="18"/>
+                <w:lang w:val="en-US" w:eastAsia="ru-RU"/>
+              </w:rPr>
+              <w:t>candidate.vacancy_source</w:t>
+            </w:r>
+            <w:proofErr w:type="spellEnd"/>
+            <w:r>
+              <w:rPr>
+                <w:rFonts w:ascii="Arial" w:eastAsia="Times New Roman" w:hAnsi="Arial" w:cs="Arial"/>
+                <w:sz w:val="18"/>
+                <w:szCs w:val="18"/>
+                <w:lang w:val="en-US" w:eastAsia="ru-RU"/>
+              </w:rPr>
+              <w:t xml:space="preserve"> </w:t>
+            </w:r>
+            <w:r>
+              <w:rPr>
+                <w:rFonts w:ascii="Arial" w:eastAsia="Times New Roman" w:hAnsi="Arial" w:cs="Arial"/>
+                <w:sz w:val="18"/>
+                <w:szCs w:val="18"/>
+                <w:lang w:val="en-US" w:eastAsia="ru-RU"/>
+              </w:rPr>
+              <w:t>%}</w:t>
+            </w:r>
+            <w:r>
+              <w:rPr>
+                <w:rFonts w:ascii="Arial" w:eastAsia="Times New Roman" w:hAnsi="Arial" w:cs="Arial"/>
+                <w:sz w:val="18"/>
+                <w:szCs w:val="18"/>
+                <w:lang w:val="en-US" w:eastAsia="ru-RU"/>
+              </w:rPr>
               <w:t>{{</w:t>
             </w:r>
             <w:proofErr w:type="spellStart"/>
@@ -7371,14 +7976,43 @@
                 <w:szCs w:val="18"/>
                 <w:lang w:val="en-US" w:eastAsia="ru-RU"/>
               </w:rPr>
-              <w:t> </w:t>
-            </w:r>
-            <w:r>
-              <w:rPr>
-                <w:rFonts w:ascii="Arial" w:eastAsia="Times New Roman" w:hAnsi="Arial" w:cs="Arial"/>
-                <w:sz w:val="18"/>
-                <w:szCs w:val="18"/>
-                <w:lang w:eastAsia="ru-RU"/>
+              <w:t xml:space="preserve">{% </w:t>
+            </w:r>
+            <w:proofErr w:type="spellStart"/>
+            <w:r>
+              <w:rPr>
+                <w:rFonts w:ascii="Arial" w:eastAsia="Times New Roman" w:hAnsi="Arial" w:cs="Arial"/>
+                <w:sz w:val="18"/>
+                <w:szCs w:val="18"/>
+                <w:lang w:val="en-US" w:eastAsia="ru-RU"/>
+              </w:rPr>
+              <w:t>endif</w:t>
+            </w:r>
+            <w:proofErr w:type="spellEnd"/>
+            <w:r>
+              <w:rPr>
+                <w:rFonts w:ascii="Arial" w:eastAsia="Times New Roman" w:hAnsi="Arial" w:cs="Arial"/>
+                <w:sz w:val="18"/>
+                <w:szCs w:val="18"/>
+                <w:lang w:val="en-US" w:eastAsia="ru-RU"/>
+              </w:rPr>
+              <w:t xml:space="preserve"> %}</w:t>
+            </w:r>
+            <w:r>
+              <w:rPr>
+                <w:rFonts w:ascii="Arial" w:eastAsia="Times New Roman" w:hAnsi="Arial" w:cs="Arial"/>
+                <w:sz w:val="18"/>
+                <w:szCs w:val="18"/>
+                <w:lang w:val="en-US" w:eastAsia="ru-RU"/>
+              </w:rPr>
+              <w:t> </w:t>
+            </w:r>
+            <w:r>
+              <w:rPr>
+                <w:rFonts w:ascii="Arial" w:eastAsia="Times New Roman" w:hAnsi="Arial" w:cs="Arial"/>
+                <w:sz w:val="18"/>
+                <w:szCs w:val="18"/>
+                <w:lang w:val="en-US" w:eastAsia="ru-RU"/>
               </w:rPr>
               <w:t> </w:t>
             </w:r>
@@ -7462,6 +8096,35 @@
                 <w:szCs w:val="18"/>
                 <w:lang w:val="en-US" w:eastAsia="ru-RU"/>
               </w:rPr>
+              <w:t xml:space="preserve">{% if  </w:t>
+            </w:r>
+            <w:proofErr w:type="spellStart"/>
+            <w:r>
+              <w:rPr>
+                <w:rFonts w:ascii="Arial" w:eastAsia="Times New Roman" w:hAnsi="Arial" w:cs="Arial"/>
+                <w:sz w:val="18"/>
+                <w:szCs w:val="18"/>
+                <w:lang w:val="en-US" w:eastAsia="ru-RU"/>
+              </w:rPr>
+              <w:t>candidate.acquaintances_in_company</w:t>
+            </w:r>
+            <w:proofErr w:type="spellEnd"/>
+            <w:r>
+              <w:rPr>
+                <w:rFonts w:ascii="Arial" w:eastAsia="Times New Roman" w:hAnsi="Arial" w:cs="Arial"/>
+                <w:sz w:val="18"/>
+                <w:szCs w:val="18"/>
+                <w:lang w:val="en-US" w:eastAsia="ru-RU"/>
+              </w:rPr>
+              <w:t xml:space="preserve"> %}</w:t>
+            </w:r>
+            <w:r>
+              <w:rPr>
+                <w:rFonts w:ascii="Arial" w:eastAsia="Times New Roman" w:hAnsi="Arial" w:cs="Arial"/>
+                <w:sz w:val="18"/>
+                <w:szCs w:val="18"/>
+                <w:lang w:val="en-US" w:eastAsia="ru-RU"/>
+              </w:rPr>
               <w:t>{{</w:t>
             </w:r>
             <w:proofErr w:type="spellStart"/>
@@ -7491,14 +8154,61 @@
                 <w:szCs w:val="18"/>
                 <w:lang w:val="en-US" w:eastAsia="ru-RU"/>
               </w:rPr>
-              <w:t> </w:t>
-            </w:r>
-            <w:r>
-              <w:rPr>
-                <w:rFonts w:ascii="Arial" w:eastAsia="Times New Roman" w:hAnsi="Arial" w:cs="Arial"/>
-                <w:sz w:val="18"/>
-                <w:szCs w:val="18"/>
-                <w:lang w:eastAsia="ru-RU"/>
+              <w:t xml:space="preserve">{% </w:t>
+            </w:r>
+            <w:proofErr w:type="spellStart"/>
+            <w:r>
+              <w:rPr>
+                <w:rFonts w:ascii="Arial" w:eastAsia="Times New Roman" w:hAnsi="Arial" w:cs="Arial"/>
+                <w:sz w:val="18"/>
+                <w:szCs w:val="18"/>
+                <w:lang w:val="en-US" w:eastAsia="ru-RU"/>
+              </w:rPr>
+              <w:t>endif</w:t>
+            </w:r>
+            <w:proofErr w:type="spellEnd"/>
+            <w:r>
+              <w:rPr>
+                <w:rFonts w:ascii="Arial" w:eastAsia="Times New Roman" w:hAnsi="Arial" w:cs="Arial"/>
+                <w:sz w:val="18"/>
+                <w:szCs w:val="18"/>
+                <w:lang w:val="en-US" w:eastAsia="ru-RU"/>
+              </w:rPr>
+              <w:t xml:space="preserve"> %}</w:t>
+            </w:r>
+            <w:r>
+              <w:rPr>
+                <w:rFonts w:ascii="Arial" w:eastAsia="Times New Roman" w:hAnsi="Arial" w:cs="Arial"/>
+                <w:sz w:val="18"/>
+                <w:szCs w:val="18"/>
+                <w:lang w:val="en-US" w:eastAsia="ru-RU"/>
+              </w:rPr>
+              <w:t> </w:t>
+            </w:r>
+            <w:r>
+              <w:rPr>
+                <w:rFonts w:ascii="Arial" w:eastAsia="Times New Roman" w:hAnsi="Arial" w:cs="Arial"/>
+                <w:sz w:val="18"/>
+                <w:szCs w:val="18"/>
+                <w:lang w:val="en-US" w:eastAsia="ru-RU"/>
+              </w:rPr>
+              <w:t> </w:t>
+            </w:r>
+            <w:r>
+              <w:rPr>
+                <w:rFonts w:ascii="Arial" w:eastAsia="Times New Roman" w:hAnsi="Arial" w:cs="Arial"/>
+                <w:sz w:val="18"/>
+                <w:szCs w:val="18"/>
+                <w:lang w:val="en-US" w:eastAsia="ru-RU"/>
+              </w:rPr>
+              <w:t> </w:t>
+            </w:r>
+            <w:r>
+              <w:rPr>
+                <w:rFonts w:ascii="Arial" w:eastAsia="Times New Roman" w:hAnsi="Arial" w:cs="Arial"/>
+                <w:sz w:val="18"/>
+                <w:szCs w:val="18"/>
+                <w:lang w:val="en-US" w:eastAsia="ru-RU"/>
               </w:rPr>
               <w:t> </w:t>
             </w:r>
@@ -7691,9 +8401,38 @@
                 <w:rFonts w:ascii="Arial" w:eastAsia="Times New Roman" w:hAnsi="Arial" w:cs="Arial"/>
                 <w:sz w:val="18"/>
                 <w:szCs w:val="18"/>
-                <w:lang w:eastAsia="ru-RU"/>
-              </w:rPr>
-            </w:pPr>
+                <w:lang w:val="en-US" w:eastAsia="ru-RU"/>
+              </w:rPr>
+            </w:pPr>
+            <w:r>
+              <w:rPr>
+                <w:rFonts w:ascii="Arial" w:eastAsia="Times New Roman" w:hAnsi="Arial" w:cs="Arial"/>
+                <w:sz w:val="18"/>
+                <w:szCs w:val="18"/>
+                <w:lang w:val="en-US" w:eastAsia="ru-RU"/>
+              </w:rPr>
+              <w:t xml:space="preserve">{% if </w:t>
+            </w:r>
+            <w:proofErr w:type="spellStart"/>
+            <w:r>
+              <w:rPr>
+                <w:rFonts w:ascii="Arial" w:eastAsia="Times New Roman" w:hAnsi="Arial" w:cs="Arial"/>
+                <w:sz w:val="18"/>
+                <w:szCs w:val="18"/>
+                <w:lang w:val="en-US" w:eastAsia="ru-RU"/>
+              </w:rPr>
+              <w:t>candidate.job_requirements</w:t>
+            </w:r>
+            <w:proofErr w:type="spellEnd"/>
+            <w:r>
+              <w:rPr>
+                <w:rFonts w:ascii="Arial" w:eastAsia="Times New Roman" w:hAnsi="Arial" w:cs="Arial"/>
+                <w:sz w:val="18"/>
+                <w:szCs w:val="18"/>
+                <w:lang w:val="en-US" w:eastAsia="ru-RU"/>
+              </w:rPr>
+              <w:t xml:space="preserve"> %}</w:t>
+            </w:r>
             <w:r>
               <w:rPr>
                 <w:rFonts w:ascii="Arial" w:eastAsia="Times New Roman" w:hAnsi="Arial" w:cs="Arial"/>
@@ -7730,23 +8469,88 @@
                 <w:szCs w:val="18"/>
                 <w:lang w:val="en-US" w:eastAsia="ru-RU"/>
               </w:rPr>
-              <w:t> </w:t>
-            </w:r>
-            <w:r>
-              <w:rPr>
-                <w:rFonts w:ascii="Arial" w:eastAsia="Times New Roman" w:hAnsi="Arial" w:cs="Arial"/>
-                <w:sz w:val="18"/>
-                <w:szCs w:val="18"/>
-                <w:lang w:eastAsia="ru-RU"/>
-              </w:rPr>
-              <w:t> </w:t>
-            </w:r>
-            <w:r>
-              <w:rPr>
-                <w:rFonts w:ascii="Arial" w:eastAsia="Times New Roman" w:hAnsi="Arial" w:cs="Arial"/>
-                <w:sz w:val="18"/>
-                <w:szCs w:val="18"/>
-                <w:lang w:eastAsia="ru-RU"/>
+              <w:t xml:space="preserve">{% </w:t>
+            </w:r>
+            <w:proofErr w:type="spellStart"/>
+            <w:r>
+              <w:rPr>
+                <w:rFonts w:ascii="Arial" w:eastAsia="Times New Roman" w:hAnsi="Arial" w:cs="Arial"/>
+                <w:sz w:val="18"/>
+                <w:szCs w:val="18"/>
+                <w:lang w:val="en-US" w:eastAsia="ru-RU"/>
+              </w:rPr>
+              <w:t>endif</w:t>
+            </w:r>
+            <w:proofErr w:type="spellEnd"/>
+            <w:r>
+              <w:rPr>
+                <w:rFonts w:ascii="Arial" w:eastAsia="Times New Roman" w:hAnsi="Arial" w:cs="Arial"/>
+                <w:sz w:val="18"/>
+                <w:szCs w:val="18"/>
+                <w:lang w:val="en-US" w:eastAsia="ru-RU"/>
+              </w:rPr>
+              <w:t xml:space="preserve"> %}</w:t>
+            </w:r>
+            <w:r>
+              <w:rPr>
+                <w:rFonts w:ascii="Arial" w:eastAsia="Times New Roman" w:hAnsi="Arial" w:cs="Arial"/>
+                <w:sz w:val="18"/>
+                <w:szCs w:val="18"/>
+                <w:lang w:val="en-US" w:eastAsia="ru-RU"/>
+              </w:rPr>
+              <w:t> </w:t>
+            </w:r>
+            <w:r>
+              <w:rPr>
+                <w:rFonts w:ascii="Arial" w:eastAsia="Times New Roman" w:hAnsi="Arial" w:cs="Arial"/>
+                <w:sz w:val="18"/>
+                <w:szCs w:val="18"/>
+                <w:lang w:val="en-US" w:eastAsia="ru-RU"/>
+              </w:rPr>
+              <w:t> </w:t>
+            </w:r>
+            <w:r>
+              <w:rPr>
+                <w:rFonts w:ascii="Arial" w:eastAsia="Times New Roman" w:hAnsi="Arial" w:cs="Arial"/>
+                <w:sz w:val="18"/>
+                <w:szCs w:val="18"/>
+                <w:lang w:val="en-US" w:eastAsia="ru-RU"/>
+              </w:rPr>
+              <w:t> </w:t>
+            </w:r>
+            <w:r>
+              <w:rPr>
+                <w:rFonts w:ascii="Arial" w:eastAsia="Times New Roman" w:hAnsi="Arial" w:cs="Arial"/>
+                <w:sz w:val="18"/>
+                <w:szCs w:val="18"/>
+                <w:lang w:val="en-US" w:eastAsia="ru-RU"/>
+              </w:rPr>
+              <w:t> </w:t>
+            </w:r>
+            <w:r>
+              <w:rPr>
+                <w:rFonts w:ascii="Arial" w:eastAsia="Times New Roman" w:hAnsi="Arial" w:cs="Arial"/>
+                <w:sz w:val="18"/>
+                <w:szCs w:val="18"/>
+                <w:lang w:val="en-US" w:eastAsia="ru-RU"/>
+              </w:rPr>
+              <w:t> </w:t>
+            </w:r>
+            <w:r>
+              <w:rPr>
+                <w:rFonts w:ascii="Arial" w:eastAsia="Times New Roman" w:hAnsi="Arial" w:cs="Arial"/>
+                <w:sz w:val="18"/>
+                <w:szCs w:val="18"/>
+                <w:lang w:val="en-US" w:eastAsia="ru-RU"/>
+              </w:rPr>
+              <w:t> </w:t>
+            </w:r>
+            <w:r>
+              <w:rPr>
+                <w:rFonts w:ascii="Arial" w:eastAsia="Times New Roman" w:hAnsi="Arial" w:cs="Arial"/>
+                <w:sz w:val="18"/>
+                <w:szCs w:val="18"/>
+                <w:lang w:val="en-US" w:eastAsia="ru-RU"/>
               </w:rPr>
               <w:t> </w:t>
             </w:r>
@@ -7779,15 +8583,15 @@
                 <w:rFonts w:ascii="Arial" w:eastAsia="Times New Roman" w:hAnsi="Arial" w:cs="Arial"/>
                 <w:sz w:val="18"/>
                 <w:szCs w:val="18"/>
-                <w:lang w:eastAsia="ru-RU"/>
-              </w:rPr>
-            </w:pPr>
-            <w:r>
-              <w:rPr>
-                <w:rFonts w:ascii="Arial" w:eastAsia="Times New Roman" w:hAnsi="Arial" w:cs="Arial"/>
-                <w:sz w:val="18"/>
-                <w:szCs w:val="18"/>
-                <w:lang w:eastAsia="ru-RU"/>
+                <w:lang w:val="en-US" w:eastAsia="ru-RU"/>
+              </w:rPr>
+            </w:pPr>
+            <w:r>
+              <w:rPr>
+                <w:rFonts w:ascii="Arial" w:eastAsia="Times New Roman" w:hAnsi="Arial" w:cs="Arial"/>
+                <w:sz w:val="18"/>
+                <w:szCs w:val="18"/>
+                <w:lang w:val="en-US" w:eastAsia="ru-RU"/>
               </w:rPr>
               <w:t> </w:t>
             </w:r>
@@ -7820,15 +8624,15 @@
                 <w:rFonts w:ascii="Arial" w:eastAsia="Times New Roman" w:hAnsi="Arial" w:cs="Arial"/>
                 <w:sz w:val="18"/>
                 <w:szCs w:val="18"/>
-                <w:lang w:eastAsia="ru-RU"/>
-              </w:rPr>
-            </w:pPr>
-            <w:r>
-              <w:rPr>
-                <w:rFonts w:ascii="Arial" w:eastAsia="Times New Roman" w:hAnsi="Arial" w:cs="Arial"/>
-                <w:sz w:val="18"/>
-                <w:szCs w:val="18"/>
-                <w:lang w:eastAsia="ru-RU"/>
+                <w:lang w:val="en-US" w:eastAsia="ru-RU"/>
+              </w:rPr>
+            </w:pPr>
+            <w:r>
+              <w:rPr>
+                <w:rFonts w:ascii="Arial" w:eastAsia="Times New Roman" w:hAnsi="Arial" w:cs="Arial"/>
+                <w:sz w:val="18"/>
+                <w:szCs w:val="18"/>
+                <w:lang w:val="en-US" w:eastAsia="ru-RU"/>
               </w:rPr>
               <w:t> </w:t>
             </w:r>
@@ -7912,6 +8716,35 @@
                 <w:szCs w:val="18"/>
                 <w:lang w:val="en-US" w:eastAsia="ru-RU"/>
               </w:rPr>
+              <w:t xml:space="preserve">{% if  </w:t>
+            </w:r>
+            <w:proofErr w:type="spellStart"/>
+            <w:r>
+              <w:rPr>
+                <w:rFonts w:ascii="Arial" w:eastAsia="Times New Roman" w:hAnsi="Arial" w:cs="Arial"/>
+                <w:sz w:val="18"/>
+                <w:szCs w:val="18"/>
+                <w:lang w:val="en-US" w:eastAsia="ru-RU"/>
+              </w:rPr>
+              <w:t>candidate.work_obstacles</w:t>
+            </w:r>
+            <w:proofErr w:type="spellEnd"/>
+            <w:r>
+              <w:rPr>
+                <w:rFonts w:ascii="Arial" w:eastAsia="Times New Roman" w:hAnsi="Arial" w:cs="Arial"/>
+                <w:sz w:val="18"/>
+                <w:szCs w:val="18"/>
+                <w:lang w:val="en-US" w:eastAsia="ru-RU"/>
+              </w:rPr>
+              <w:t xml:space="preserve"> %}</w:t>
+            </w:r>
+            <w:r>
+              <w:rPr>
+                <w:rFonts w:ascii="Arial" w:eastAsia="Times New Roman" w:hAnsi="Arial" w:cs="Arial"/>
+                <w:sz w:val="18"/>
+                <w:szCs w:val="18"/>
+                <w:lang w:val="en-US" w:eastAsia="ru-RU"/>
+              </w:rPr>
               <w:t>{{</w:t>
             </w:r>
             <w:proofErr w:type="spellStart"/>
@@ -7941,14 +8774,97 @@
                 <w:szCs w:val="18"/>
                 <w:lang w:val="en-US" w:eastAsia="ru-RU"/>
               </w:rPr>
-              <w:t> </w:t>
-            </w:r>
-            <w:r>
-              <w:rPr>
-                <w:rFonts w:ascii="Arial" w:eastAsia="Times New Roman" w:hAnsi="Arial" w:cs="Arial"/>
-                <w:sz w:val="18"/>
-                <w:szCs w:val="18"/>
-                <w:lang w:eastAsia="ru-RU"/>
+              <w:t xml:space="preserve">{% </w:t>
+            </w:r>
+            <w:proofErr w:type="spellStart"/>
+            <w:r>
+              <w:rPr>
+                <w:rFonts w:ascii="Arial" w:eastAsia="Times New Roman" w:hAnsi="Arial" w:cs="Arial"/>
+                <w:sz w:val="18"/>
+                <w:szCs w:val="18"/>
+                <w:lang w:val="en-US" w:eastAsia="ru-RU"/>
+              </w:rPr>
+              <w:t>endif</w:t>
+            </w:r>
+            <w:proofErr w:type="spellEnd"/>
+            <w:r>
+              <w:rPr>
+                <w:rFonts w:ascii="Arial" w:eastAsia="Times New Roman" w:hAnsi="Arial" w:cs="Arial"/>
+                <w:sz w:val="18"/>
+                <w:szCs w:val="18"/>
+                <w:lang w:val="en-US" w:eastAsia="ru-RU"/>
+              </w:rPr>
+              <w:t xml:space="preserve"> %}</w:t>
+            </w:r>
+            <w:r>
+              <w:rPr>
+                <w:rFonts w:ascii="Arial" w:eastAsia="Times New Roman" w:hAnsi="Arial" w:cs="Arial"/>
+                <w:sz w:val="18"/>
+                <w:szCs w:val="18"/>
+                <w:lang w:val="en-US" w:eastAsia="ru-RU"/>
+              </w:rPr>
+              <w:t> </w:t>
+            </w:r>
+            <w:r>
+              <w:rPr>
+                <w:rFonts w:ascii="Arial" w:eastAsia="Times New Roman" w:hAnsi="Arial" w:cs="Arial"/>
+                <w:sz w:val="18"/>
+                <w:szCs w:val="18"/>
+                <w:lang w:val="en-US" w:eastAsia="ru-RU"/>
+              </w:rPr>
+              <w:t> </w:t>
+            </w:r>
+            <w:r>
+              <w:rPr>
+                <w:rFonts w:ascii="Arial" w:eastAsia="Times New Roman" w:hAnsi="Arial" w:cs="Arial"/>
+                <w:sz w:val="18"/>
+                <w:szCs w:val="18"/>
+                <w:lang w:val="en-US" w:eastAsia="ru-RU"/>
+              </w:rPr>
+              <w:t> </w:t>
+            </w:r>
+            <w:r>
+              <w:rPr>
+                <w:rFonts w:ascii="Arial" w:eastAsia="Times New Roman" w:hAnsi="Arial" w:cs="Arial"/>
+                <w:sz w:val="18"/>
+                <w:szCs w:val="18"/>
+                <w:lang w:val="en-US" w:eastAsia="ru-RU"/>
+              </w:rPr>
+              <w:t> </w:t>
+            </w:r>
+            <w:r>
+              <w:rPr>
+                <w:rFonts w:ascii="Arial" w:eastAsia="Times New Roman" w:hAnsi="Arial" w:cs="Arial"/>
+                <w:sz w:val="18"/>
+                <w:szCs w:val="18"/>
+                <w:lang w:val="en-US" w:eastAsia="ru-RU"/>
+              </w:rPr>
+              <w:t> </w:t>
+            </w:r>
+            <w:r>
+              <w:rPr>
+                <w:rFonts w:ascii="Arial" w:eastAsia="Times New Roman" w:hAnsi="Arial" w:cs="Arial"/>
+                <w:sz w:val="18"/>
+                <w:szCs w:val="18"/>
+                <w:lang w:val="en-US" w:eastAsia="ru-RU"/>
+              </w:rPr>
+              <w:t>  </w:t>
+            </w:r>
+            <w:r>
+              <w:rPr>
+                <w:rFonts w:ascii="Arial" w:eastAsia="Times New Roman" w:hAnsi="Arial" w:cs="Arial"/>
+                <w:sz w:val="18"/>
+                <w:szCs w:val="18"/>
+                <w:lang w:val="en-US" w:eastAsia="ru-RU"/>
+              </w:rPr>
+              <w:t> </w:t>
+            </w:r>
+            <w:r>
+              <w:rPr>
+                <w:rFonts w:ascii="Arial" w:eastAsia="Times New Roman" w:hAnsi="Arial" w:cs="Arial"/>
+                <w:sz w:val="18"/>
+                <w:szCs w:val="18"/>
+                <w:lang w:val="en-US" w:eastAsia="ru-RU"/>
               </w:rPr>
               <w:t> </w:t>
             </w:r>
@@ -7981,15 +8897,15 @@
                 <w:rFonts w:ascii="Arial" w:eastAsia="Times New Roman" w:hAnsi="Arial" w:cs="Arial"/>
                 <w:sz w:val="18"/>
                 <w:szCs w:val="18"/>
-                <w:lang w:eastAsia="ru-RU"/>
-              </w:rPr>
-            </w:pPr>
-            <w:r>
-              <w:rPr>
-                <w:rFonts w:ascii="Arial" w:eastAsia="Times New Roman" w:hAnsi="Arial" w:cs="Arial"/>
-                <w:sz w:val="18"/>
-                <w:szCs w:val="18"/>
-                <w:lang w:eastAsia="ru-RU"/>
+                <w:lang w:val="en-US" w:eastAsia="ru-RU"/>
+              </w:rPr>
+            </w:pPr>
+            <w:r>
+              <w:rPr>
+                <w:rFonts w:ascii="Arial" w:eastAsia="Times New Roman" w:hAnsi="Arial" w:cs="Arial"/>
+                <w:sz w:val="18"/>
+                <w:szCs w:val="18"/>
+                <w:lang w:val="en-US" w:eastAsia="ru-RU"/>
               </w:rPr>
               <w:t> </w:t>
             </w:r>
@@ -8022,15 +8938,15 @@
                 <w:rFonts w:ascii="Arial" w:eastAsia="Times New Roman" w:hAnsi="Arial" w:cs="Arial"/>
                 <w:sz w:val="18"/>
                 <w:szCs w:val="18"/>
-                <w:lang w:eastAsia="ru-RU"/>
-              </w:rPr>
-            </w:pPr>
-            <w:r>
-              <w:rPr>
-                <w:rFonts w:ascii="Arial" w:eastAsia="Times New Roman" w:hAnsi="Arial" w:cs="Arial"/>
-                <w:sz w:val="18"/>
-                <w:szCs w:val="18"/>
-                <w:lang w:eastAsia="ru-RU"/>
+                <w:lang w:val="en-US" w:eastAsia="ru-RU"/>
+              </w:rPr>
+            </w:pPr>
+            <w:r>
+              <w:rPr>
+                <w:rFonts w:ascii="Arial" w:eastAsia="Times New Roman" w:hAnsi="Arial" w:cs="Arial"/>
+                <w:sz w:val="18"/>
+                <w:szCs w:val="18"/>
+                <w:lang w:val="en-US" w:eastAsia="ru-RU"/>
               </w:rPr>
               <w:t> </w:t>
             </w:r>
@@ -8114,6 +9030,35 @@
                 <w:szCs w:val="18"/>
                 <w:lang w:val="en-US" w:eastAsia="ru-RU"/>
               </w:rPr>
+              <w:t xml:space="preserve">{% if  </w:t>
+            </w:r>
+            <w:proofErr w:type="spellStart"/>
+            <w:r>
+              <w:rPr>
+                <w:rFonts w:ascii="Arial" w:eastAsia="Times New Roman" w:hAnsi="Arial" w:cs="Arial"/>
+                <w:sz w:val="18"/>
+                <w:szCs w:val="18"/>
+                <w:lang w:val="en-US" w:eastAsia="ru-RU"/>
+              </w:rPr>
+              <w:t>candidate.additional_info</w:t>
+            </w:r>
+            <w:proofErr w:type="spellEnd"/>
+            <w:r>
+              <w:rPr>
+                <w:rFonts w:ascii="Arial" w:eastAsia="Times New Roman" w:hAnsi="Arial" w:cs="Arial"/>
+                <w:sz w:val="18"/>
+                <w:szCs w:val="18"/>
+                <w:lang w:val="en-US" w:eastAsia="ru-RU"/>
+              </w:rPr>
+              <w:t xml:space="preserve"> %}</w:t>
+            </w:r>
+            <w:r>
+              <w:rPr>
+                <w:rFonts w:ascii="Arial" w:eastAsia="Times New Roman" w:hAnsi="Arial" w:cs="Arial"/>
+                <w:sz w:val="18"/>
+                <w:szCs w:val="18"/>
+                <w:lang w:val="en-US" w:eastAsia="ru-RU"/>
+              </w:rPr>
               <w:t>{{</w:t>
             </w:r>
             <w:proofErr w:type="spellStart"/>
@@ -8135,6 +9080,107 @@
                 <w:lang w:val="en-US" w:eastAsia="ru-RU"/>
               </w:rPr>
               <w:t>}}</w:t>
+            </w:r>
+            <w:r>
+              <w:rPr>
+                <w:rFonts w:ascii="Arial" w:eastAsia="Times New Roman" w:hAnsi="Arial" w:cs="Arial"/>
+                <w:sz w:val="18"/>
+                <w:szCs w:val="18"/>
+                <w:lang w:val="en-US" w:eastAsia="ru-RU"/>
+              </w:rPr>
+              <w:t xml:space="preserve">{% </w:t>
+            </w:r>
+            <w:proofErr w:type="spellStart"/>
+            <w:r>
+              <w:rPr>
+                <w:rFonts w:ascii="Arial" w:eastAsia="Times New Roman" w:hAnsi="Arial" w:cs="Arial"/>
+                <w:sz w:val="18"/>
+                <w:szCs w:val="18"/>
+                <w:lang w:val="en-US" w:eastAsia="ru-RU"/>
+              </w:rPr>
+              <w:t>endif</w:t>
+            </w:r>
+            <w:proofErr w:type="spellEnd"/>
+            <w:r>
+              <w:rPr>
+                <w:rFonts w:ascii="Arial" w:eastAsia="Times New Roman" w:hAnsi="Arial" w:cs="Arial"/>
+                <w:sz w:val="18"/>
+                <w:szCs w:val="18"/>
+                <w:lang w:val="en-US" w:eastAsia="ru-RU"/>
+              </w:rPr>
+              <w:t xml:space="preserve"> %}</w:t>
+            </w:r>
+            <w:r>
+              <w:rPr>
+                <w:rFonts w:ascii="Arial" w:eastAsia="Times New Roman" w:hAnsi="Arial" w:cs="Arial"/>
+                <w:sz w:val="18"/>
+                <w:szCs w:val="18"/>
+                <w:lang w:val="en-US" w:eastAsia="ru-RU"/>
+              </w:rPr>
+              <w:t> </w:t>
+            </w:r>
+            <w:r>
+              <w:rPr>
+                <w:rFonts w:ascii="Arial" w:eastAsia="Times New Roman" w:hAnsi="Arial" w:cs="Arial"/>
+                <w:sz w:val="18"/>
+                <w:szCs w:val="18"/>
+                <w:lang w:val="en-US" w:eastAsia="ru-RU"/>
+              </w:rPr>
+              <w:t> </w:t>
+            </w:r>
+            <w:r>
+              <w:rPr>
+                <w:rFonts w:ascii="Arial" w:eastAsia="Times New Roman" w:hAnsi="Arial" w:cs="Arial"/>
+                <w:sz w:val="18"/>
+                <w:szCs w:val="18"/>
+                <w:lang w:val="en-US" w:eastAsia="ru-RU"/>
+              </w:rPr>
+              <w:t> </w:t>
+            </w:r>
+            <w:r>
+              <w:rPr>
+                <w:rFonts w:ascii="Arial" w:eastAsia="Times New Roman" w:hAnsi="Arial" w:cs="Arial"/>
+                <w:sz w:val="18"/>
+                <w:szCs w:val="18"/>
+                <w:lang w:val="en-US" w:eastAsia="ru-RU"/>
+              </w:rPr>
+              <w:t> </w:t>
+            </w:r>
+            <w:r>
+              <w:rPr>
+                <w:rFonts w:ascii="Arial" w:eastAsia="Times New Roman" w:hAnsi="Arial" w:cs="Arial"/>
+                <w:sz w:val="18"/>
+                <w:szCs w:val="18"/>
+                <w:lang w:val="en-US" w:eastAsia="ru-RU"/>
+              </w:rPr>
+              <w:t> </w:t>
+            </w:r>
+            <w:r>
+              <w:rPr>
+                <w:rFonts w:ascii="Arial" w:eastAsia="Times New Roman" w:hAnsi="Arial" w:cs="Arial"/>
+                <w:sz w:val="18"/>
+                <w:szCs w:val="18"/>
+                <w:lang w:val="en-US" w:eastAsia="ru-RU"/>
+              </w:rPr>
+              <w:t>  </w:t>
+            </w:r>
+            <w:r>
+              <w:rPr>
+                <w:rFonts w:ascii="Arial" w:eastAsia="Times New Roman" w:hAnsi="Arial" w:cs="Arial"/>
+                <w:sz w:val="18"/>
+                <w:szCs w:val="18"/>
+                <w:lang w:val="en-US" w:eastAsia="ru-RU"/>
+              </w:rPr>
+              <w:t> </w:t>
+            </w:r>
+            <w:r>
+              <w:rPr>
+                <w:rFonts w:ascii="Arial" w:eastAsia="Times New Roman" w:hAnsi="Arial" w:cs="Arial"/>
+                <w:sz w:val="18"/>
+                <w:szCs w:val="18"/>
+                <w:lang w:val="en-US" w:eastAsia="ru-RU"/>
+              </w:rPr>
+              <w:t> </w:t>
             </w:r>
           </w:p>
         </w:tc>
@@ -8165,15 +9211,15 @@
                 <w:rFonts w:ascii="Arial" w:eastAsia="Times New Roman" w:hAnsi="Arial" w:cs="Arial"/>
                 <w:sz w:val="18"/>
                 <w:szCs w:val="18"/>
-                <w:lang w:eastAsia="ru-RU"/>
-              </w:rPr>
-            </w:pPr>
-            <w:r>
-              <w:rPr>
-                <w:rFonts w:ascii="Arial" w:eastAsia="Times New Roman" w:hAnsi="Arial" w:cs="Arial"/>
-                <w:sz w:val="18"/>
-                <w:szCs w:val="18"/>
-                <w:lang w:eastAsia="ru-RU"/>
+                <w:lang w:val="en-US" w:eastAsia="ru-RU"/>
+              </w:rPr>
+            </w:pPr>
+            <w:r>
+              <w:rPr>
+                <w:rFonts w:ascii="Arial" w:eastAsia="Times New Roman" w:hAnsi="Arial" w:cs="Arial"/>
+                <w:sz w:val="18"/>
+                <w:szCs w:val="18"/>
+                <w:lang w:val="en-US" w:eastAsia="ru-RU"/>
               </w:rPr>
               <w:t> </w:t>
             </w:r>
@@ -8206,15 +9252,15 @@
                 <w:rFonts w:ascii="Arial" w:eastAsia="Times New Roman" w:hAnsi="Arial" w:cs="Arial"/>
                 <w:sz w:val="18"/>
                 <w:szCs w:val="18"/>
-                <w:lang w:eastAsia="ru-RU"/>
-              </w:rPr>
-            </w:pPr>
-            <w:r>
-              <w:rPr>
-                <w:rFonts w:ascii="Arial" w:eastAsia="Times New Roman" w:hAnsi="Arial" w:cs="Arial"/>
-                <w:sz w:val="18"/>
-                <w:szCs w:val="18"/>
-                <w:lang w:eastAsia="ru-RU"/>
+                <w:lang w:val="en-US" w:eastAsia="ru-RU"/>
+              </w:rPr>
+            </w:pPr>
+            <w:r>
+              <w:rPr>
+                <w:rFonts w:ascii="Arial" w:eastAsia="Times New Roman" w:hAnsi="Arial" w:cs="Arial"/>
+                <w:sz w:val="18"/>
+                <w:szCs w:val="18"/>
+                <w:lang w:val="en-US" w:eastAsia="ru-RU"/>
               </w:rPr>
               <w:t> </w:t>
             </w:r>
@@ -8298,6 +9344,35 @@
                 <w:szCs w:val="18"/>
                 <w:lang w:val="en-US" w:eastAsia="ru-RU"/>
               </w:rPr>
+              <w:t xml:space="preserve">{% if </w:t>
+            </w:r>
+            <w:proofErr w:type="spellStart"/>
+            <w:r>
+              <w:rPr>
+                <w:rFonts w:ascii="Arial" w:eastAsia="Times New Roman" w:hAnsi="Arial" w:cs="Arial"/>
+                <w:sz w:val="18"/>
+                <w:szCs w:val="18"/>
+                <w:lang w:val="en-US" w:eastAsia="ru-RU"/>
+              </w:rPr>
+              <w:t>candidate.salary_expectations</w:t>
+            </w:r>
+            <w:proofErr w:type="spellEnd"/>
+            <w:r>
+              <w:rPr>
+                <w:rFonts w:ascii="Arial" w:eastAsia="Times New Roman" w:hAnsi="Arial" w:cs="Arial"/>
+                <w:sz w:val="18"/>
+                <w:szCs w:val="18"/>
+                <w:lang w:val="en-US" w:eastAsia="ru-RU"/>
+              </w:rPr>
+              <w:t xml:space="preserve"> %}</w:t>
+            </w:r>
+            <w:r>
+              <w:rPr>
+                <w:rFonts w:ascii="Arial" w:eastAsia="Times New Roman" w:hAnsi="Arial" w:cs="Arial"/>
+                <w:sz w:val="18"/>
+                <w:szCs w:val="18"/>
+                <w:lang w:val="en-US" w:eastAsia="ru-RU"/>
+              </w:rPr>
               <w:t>{{</w:t>
             </w:r>
             <w:proofErr w:type="spellStart"/>
@@ -8328,6 +9403,107 @@
                 <w:lang w:val="en-US" w:eastAsia="ru-RU"/>
               </w:rPr>
               <w:t>}}</w:t>
+            </w:r>
+            <w:r>
+              <w:rPr>
+                <w:rFonts w:ascii="Arial" w:eastAsia="Times New Roman" w:hAnsi="Arial" w:cs="Arial"/>
+                <w:sz w:val="18"/>
+                <w:szCs w:val="18"/>
+                <w:lang w:val="en-US" w:eastAsia="ru-RU"/>
+              </w:rPr>
+              <w:t xml:space="preserve">{% </w:t>
+            </w:r>
+            <w:proofErr w:type="spellStart"/>
+            <w:r>
+              <w:rPr>
+                <w:rFonts w:ascii="Arial" w:eastAsia="Times New Roman" w:hAnsi="Arial" w:cs="Arial"/>
+                <w:sz w:val="18"/>
+                <w:szCs w:val="18"/>
+                <w:lang w:val="en-US" w:eastAsia="ru-RU"/>
+              </w:rPr>
+              <w:t>endif</w:t>
+            </w:r>
+            <w:proofErr w:type="spellEnd"/>
+            <w:r>
+              <w:rPr>
+                <w:rFonts w:ascii="Arial" w:eastAsia="Times New Roman" w:hAnsi="Arial" w:cs="Arial"/>
+                <w:sz w:val="18"/>
+                <w:szCs w:val="18"/>
+                <w:lang w:val="en-US" w:eastAsia="ru-RU"/>
+              </w:rPr>
+              <w:t xml:space="preserve"> %}</w:t>
+            </w:r>
+            <w:r>
+              <w:rPr>
+                <w:rFonts w:ascii="Arial" w:eastAsia="Times New Roman" w:hAnsi="Arial" w:cs="Arial"/>
+                <w:sz w:val="18"/>
+                <w:szCs w:val="18"/>
+                <w:lang w:val="en-US" w:eastAsia="ru-RU"/>
+              </w:rPr>
+              <w:t> </w:t>
+            </w:r>
+            <w:r>
+              <w:rPr>
+                <w:rFonts w:ascii="Arial" w:eastAsia="Times New Roman" w:hAnsi="Arial" w:cs="Arial"/>
+                <w:sz w:val="18"/>
+                <w:szCs w:val="18"/>
+                <w:lang w:val="en-US" w:eastAsia="ru-RU"/>
+              </w:rPr>
+              <w:t> </w:t>
+            </w:r>
+            <w:r>
+              <w:rPr>
+                <w:rFonts w:ascii="Arial" w:eastAsia="Times New Roman" w:hAnsi="Arial" w:cs="Arial"/>
+                <w:sz w:val="18"/>
+                <w:szCs w:val="18"/>
+                <w:lang w:val="en-US" w:eastAsia="ru-RU"/>
+              </w:rPr>
+              <w:t> </w:t>
+            </w:r>
+            <w:r>
+              <w:rPr>
+                <w:rFonts w:ascii="Arial" w:eastAsia="Times New Roman" w:hAnsi="Arial" w:cs="Arial"/>
+                <w:sz w:val="18"/>
+                <w:szCs w:val="18"/>
+                <w:lang w:val="en-US" w:eastAsia="ru-RU"/>
+              </w:rPr>
+              <w:t> </w:t>
+            </w:r>
+            <w:r>
+              <w:rPr>
+                <w:rFonts w:ascii="Arial" w:eastAsia="Times New Roman" w:hAnsi="Arial" w:cs="Arial"/>
+                <w:sz w:val="18"/>
+                <w:szCs w:val="18"/>
+                <w:lang w:val="en-US" w:eastAsia="ru-RU"/>
+              </w:rPr>
+              <w:t> </w:t>
+            </w:r>
+            <w:r>
+              <w:rPr>
+                <w:rFonts w:ascii="Arial" w:eastAsia="Times New Roman" w:hAnsi="Arial" w:cs="Arial"/>
+                <w:sz w:val="18"/>
+                <w:szCs w:val="18"/>
+                <w:lang w:val="en-US" w:eastAsia="ru-RU"/>
+              </w:rPr>
+              <w:t>  </w:t>
+            </w:r>
+            <w:r>
+              <w:rPr>
+                <w:rFonts w:ascii="Arial" w:eastAsia="Times New Roman" w:hAnsi="Arial" w:cs="Arial"/>
+                <w:sz w:val="18"/>
+                <w:szCs w:val="18"/>
+                <w:lang w:val="en-US" w:eastAsia="ru-RU"/>
+              </w:rPr>
+              <w:t> </w:t>
+            </w:r>
+            <w:r>
+              <w:rPr>
+                <w:rFonts w:ascii="Arial" w:eastAsia="Times New Roman" w:hAnsi="Arial" w:cs="Arial"/>
+                <w:sz w:val="18"/>
+                <w:szCs w:val="18"/>
+                <w:lang w:val="en-US" w:eastAsia="ru-RU"/>
+              </w:rPr>
+              <w:t> </w:t>
             </w:r>
           </w:p>
         </w:tc>
@@ -8357,15 +9533,15 @@
                 <w:rFonts w:ascii="Arial" w:eastAsia="Times New Roman" w:hAnsi="Arial" w:cs="Arial"/>
                 <w:sz w:val="18"/>
                 <w:szCs w:val="18"/>
-                <w:lang w:eastAsia="ru-RU"/>
-              </w:rPr>
-            </w:pPr>
-            <w:r>
-              <w:rPr>
-                <w:rFonts w:ascii="Arial" w:eastAsia="Times New Roman" w:hAnsi="Arial" w:cs="Arial"/>
-                <w:sz w:val="18"/>
-                <w:szCs w:val="18"/>
-                <w:lang w:eastAsia="ru-RU"/>
+                <w:lang w:val="en-US" w:eastAsia="ru-RU"/>
+              </w:rPr>
+            </w:pPr>
+            <w:r>
+              <w:rPr>
+                <w:rFonts w:ascii="Arial" w:eastAsia="Times New Roman" w:hAnsi="Arial" w:cs="Arial"/>
+                <w:sz w:val="18"/>
+                <w:szCs w:val="18"/>
+                <w:lang w:val="en-US" w:eastAsia="ru-RU"/>
               </w:rPr>
               <w:t> </w:t>
             </w:r>
@@ -8397,7 +9573,7 @@
                 <w:rFonts w:ascii="Arial" w:eastAsia="Times New Roman" w:hAnsi="Arial" w:cs="Arial"/>
                 <w:sz w:val="18"/>
                 <w:szCs w:val="18"/>
-                <w:lang w:eastAsia="ru-RU"/>
+                <w:lang w:val="en-US" w:eastAsia="ru-RU"/>
               </w:rPr>
             </w:pPr>
           </w:p>
@@ -8440,6 +9616,7 @@
                 <w:szCs w:val="18"/>
                 <w:lang w:eastAsia="ru-RU"/>
               </w:rPr>
+              <w:lastRenderedPageBreak/>
               <w:t>"</w:t>
             </w:r>
             <w:r>

</xml_diff>